<commit_message>
ongoing work on the type checker.
</commit_message>
<xml_diff>
--- a/design/Aspecten.docx
+++ b/design/Aspecten.docx
@@ -559,24 +559,15 @@
         <w:t xml:space="preserve"> dragen. </w:t>
       </w:r>
       <w:r>
-        <w:t xml:space="preserve">De modelleur moet voor elke vereiste Property aangeven welke door de Rol gedragen Property daarmee correspondeert. </w:t>
-      </w:r>
-      <w:r>
-        <w:t xml:space="preserve">De type checker ziet </w:t>
+        <w:t xml:space="preserve">De modelleur moet voor elke vereiste Property aangeven welke door de Rol gedragen Property daarmee correspondeert. De type checker ziet </w:t>
       </w:r>
       <w:proofErr w:type="gramStart"/>
       <w:r>
-        <w:t>er</w:t>
-      </w:r>
-      <w:r>
-        <w:t xml:space="preserve"> op</w:t>
+        <w:t>er op</w:t>
       </w:r>
       <w:proofErr w:type="gramEnd"/>
       <w:r>
-        <w:t xml:space="preserve"> toe</w:t>
-      </w:r>
-      <w:r>
-        <w:t xml:space="preserve"> of de aangegeven afbeelding klopt</w:t>
+        <w:t xml:space="preserve"> toe of de aangegeven afbeelding klopt</w:t>
       </w:r>
       <w:r>
         <w:rPr>
@@ -655,13 +646,7 @@
     </w:p>
     <w:p>
       <w:r>
-        <w:t xml:space="preserve">Dit heeft zin als er meerdere Acties in het Aspect </w:t>
-      </w:r>
-      <w:r>
-        <w:t>zijn</w:t>
-      </w:r>
-      <w:r>
-        <w:t xml:space="preserve">, die overlappende property-eisen stellen. Het verdient dan de voorkeur om zo’n vereiste property maar één keer op te schrijven (bij een Rol) en er </w:t>
+        <w:t xml:space="preserve">Dit heeft zin als er meerdere Acties in het Aspect zijn, die overlappende property-eisen stellen. Het verdient dan de voorkeur om zo’n vereiste property maar één keer op te schrijven (bij een Rol) en er </w:t>
       </w:r>
       <w:r>
         <w:t>in</w:t>
@@ -798,13 +783,7 @@
         <w:t xml:space="preserve"> </w:t>
       </w:r>
       <w:r>
-        <w:t>d</w:t>
-      </w:r>
-      <w:r>
-        <w:t>e variabelen van de type class door concrete datatypes</w:t>
-      </w:r>
-      <w:r>
-        <w:t xml:space="preserve">. Vervolgens moet hij uitprogrammeren hoe die datatypes door de functionele members van de class moeten worden behandeld. </w:t>
+        <w:t xml:space="preserve">de variabelen van de type class door concrete datatypes. Vervolgens moet hij uitprogrammeren hoe die datatypes door de functionele members van de class moeten worden behandeld. </w:t>
       </w:r>
     </w:p>
     <w:p>
@@ -1237,6 +1216,123 @@
     </w:p>
     <w:p>
       <w:pPr>
+        <w:pStyle w:val="Kop2"/>
+      </w:pPr>
+      <w:r>
+        <w:t xml:space="preserve">Vereiste Aspecten: type class </w:t>
+      </w:r>
+      <w:proofErr w:type="spellStart"/>
+      <w:r>
+        <w:t>constraints</w:t>
+      </w:r>
+      <w:proofErr w:type="spellEnd"/>
+      <w:r>
+        <w:t xml:space="preserve"> en </w:t>
+      </w:r>
+      <w:proofErr w:type="spellStart"/>
+      <w:proofErr w:type="gramStart"/>
+      <w:r>
+        <w:t>rdfs:subClassOf</w:t>
+      </w:r>
+      <w:proofErr w:type="spellEnd"/>
+      <w:proofErr w:type="gramEnd"/>
+    </w:p>
+    <w:p>
+      <w:pPr>
+        <w:rPr>
+          <w:u w:val="single"/>
+        </w:rPr>
+      </w:pPr>
+      <w:r>
+        <w:t xml:space="preserve">Een Vereist Aspect is goed te vergelijken met een </w:t>
+      </w:r>
+      <w:r>
+        <w:rPr>
+          <w:i/>
+        </w:rPr>
+        <w:t xml:space="preserve">type class </w:t>
+      </w:r>
+      <w:proofErr w:type="spellStart"/>
+      <w:r>
+        <w:rPr>
+          <w:i/>
+        </w:rPr>
+        <w:t>constraint</w:t>
+      </w:r>
+      <w:proofErr w:type="spellEnd"/>
+      <w:r>
+        <w:t xml:space="preserve">. Deze laatste vereist dat een type class </w:t>
+      </w:r>
+      <w:proofErr w:type="spellStart"/>
+      <w:r>
+        <w:t>variable</w:t>
+      </w:r>
+      <w:proofErr w:type="spellEnd"/>
+      <w:r>
+        <w:t xml:space="preserve"> óók in een andere type class valt. Precies hetzelfde geldt voor een Vereist Aspect. In de tekst </w:t>
+      </w:r>
+      <w:r>
+        <w:rPr>
+          <w:i/>
+        </w:rPr>
+        <w:t xml:space="preserve">Type </w:t>
+      </w:r>
+      <w:proofErr w:type="spellStart"/>
+      <w:r>
+        <w:rPr>
+          <w:i/>
+        </w:rPr>
+        <w:t>Checking</w:t>
+      </w:r>
+      <w:proofErr w:type="spellEnd"/>
+      <w:r>
+        <w:rPr>
+          <w:u w:val="single"/>
+        </w:rPr>
+        <w:t xml:space="preserve"> </w:t>
+      </w:r>
+      <w:r>
+        <w:t xml:space="preserve">werk ik de relatie </w:t>
+      </w:r>
+      <w:proofErr w:type="spellStart"/>
+      <w:r>
+        <w:rPr>
+          <w:i/>
+        </w:rPr>
+        <w:t>heeftAspect</w:t>
+      </w:r>
+      <w:proofErr w:type="spellEnd"/>
+      <w:r>
+        <w:t xml:space="preserve"> uit. Dez</w:t>
+      </w:r>
+      <w:r>
+        <w:t xml:space="preserve">e relatie blijkt transitief te zijn en daarmee is </w:t>
+      </w:r>
+      <w:proofErr w:type="spellStart"/>
+      <w:r>
+        <w:t>heeftAspect</w:t>
+      </w:r>
+      <w:proofErr w:type="spellEnd"/>
+      <w:r>
+        <w:t xml:space="preserve"> goed te vergelijken met de relatie </w:t>
+      </w:r>
+      <w:proofErr w:type="spellStart"/>
+      <w:r>
+        <w:t>subClassOf</w:t>
+      </w:r>
+      <w:proofErr w:type="spellEnd"/>
+      <w:r>
+        <w:t xml:space="preserve"> van RDF Schema.</w:t>
+      </w:r>
+      <w:r>
+        <w:rPr>
+          <w:u w:val="single"/>
+        </w:rPr>
+        <w:t xml:space="preserve"> </w:t>
+      </w:r>
+    </w:p>
+    <w:p>
+      <w:pPr>
         <w:pStyle w:val="Kop1"/>
       </w:pPr>
       <w:r>
@@ -1312,6 +1408,7 @@
       </w:pPr>
       <w:proofErr w:type="gramStart"/>
       <w:r>
+        <w:lastRenderedPageBreak/>
         <w:t>door</w:t>
       </w:r>
       <w:proofErr w:type="gramEnd"/>
@@ -1399,44 +1496,269 @@
     </w:p>
     <w:p>
       <w:r>
+        <w:t xml:space="preserve">Een Rol hoeft niet </w:t>
+      </w:r>
+      <w:proofErr w:type="spellStart"/>
+      <w:r>
+        <w:t>òf</w:t>
+      </w:r>
+      <w:proofErr w:type="spellEnd"/>
+      <w:r>
+        <w:t xml:space="preserve"> bij te dragen, </w:t>
+      </w:r>
+      <w:proofErr w:type="spellStart"/>
+      <w:r>
+        <w:t>òf</w:t>
+      </w:r>
+      <w:proofErr w:type="spellEnd"/>
+      <w:r>
+        <w:t xml:space="preserve"> te eisen. Een mengvorm is goed mogelijk, waarbij sommige </w:t>
+      </w:r>
+      <w:proofErr w:type="spellStart"/>
+      <w:r>
+        <w:t>Properties</w:t>
+      </w:r>
+      <w:proofErr w:type="spellEnd"/>
+      <w:r>
+        <w:t xml:space="preserve"> vereist worden en andere bijgedragen. De </w:t>
+      </w:r>
+      <w:proofErr w:type="spellStart"/>
+      <w:r>
+        <w:t>contextualisering</w:t>
+      </w:r>
+      <w:proofErr w:type="spellEnd"/>
+      <w:r>
+        <w:t xml:space="preserve"> van zo’n Rol vereist dan de afbeelding van de vereiste </w:t>
+      </w:r>
+      <w:proofErr w:type="spellStart"/>
+      <w:r>
+        <w:t>Properties</w:t>
+      </w:r>
+      <w:proofErr w:type="spellEnd"/>
+      <w:r>
+        <w:t>.</w:t>
+      </w:r>
+    </w:p>
+    <w:p>
+      <w:pPr>
+        <w:pStyle w:val="Kop2"/>
+      </w:pPr>
+      <w:r>
+        <w:t>Formalisering van een Rol die bijdraagt</w:t>
+      </w:r>
+    </w:p>
+    <w:p>
+      <w:r>
+        <w:t xml:space="preserve">Een Property die door een Rol van een Aspect bijgedragen wordt, beschrijven we in het Aspect met een naam. We beschrijven de eigenschappen van de Property in relatie tot die naam. Deze naam is géén vrije variabele die gebonden moet worden als we contextualiseren. Het is deze naam die óók door de Rol gedragen wordt (een naam met als </w:t>
+      </w:r>
+      <w:proofErr w:type="spellStart"/>
+      <w:r>
+        <w:t>namespace</w:t>
+      </w:r>
+      <w:proofErr w:type="spellEnd"/>
+      <w:r>
+        <w:t xml:space="preserve"> het Aspect, niet de Rol van de Context waar het Aspect aan is toegevoegd).</w:t>
+      </w:r>
+    </w:p>
+    <w:p>
+      <w:r>
+        <w:t xml:space="preserve">Als een Rol in een Aspect niet met een variabele wordt gerepresenteerd maar met een naam, nemen we die Rol automatisch over als we het Aspect toevoegen aan de Context. </w:t>
+      </w:r>
+    </w:p>
+    <w:p>
+      <w:r>
+        <w:t xml:space="preserve">Tenslotte: ook voor een Rol die met een naam in het Aspect is gerepresenteerd, kunnen we existentieel gekwantificeerde </w:t>
+      </w:r>
+      <w:proofErr w:type="spellStart"/>
+      <w:r>
+        <w:t>Properties</w:t>
+      </w:r>
+      <w:proofErr w:type="spellEnd"/>
+      <w:r>
+        <w:t xml:space="preserve"> beschrijven. Dit is de mengvorm waarbij een Rol zowel toevoegt, als eist.</w:t>
+      </w:r>
+    </w:p>
+    <w:p>
+      <w:pPr>
+        <w:pStyle w:val="Kop1"/>
+      </w:pPr>
+      <w:proofErr w:type="spellStart"/>
+      <w:r>
+        <w:t>Constraints</w:t>
+      </w:r>
+      <w:proofErr w:type="spellEnd"/>
+      <w:r>
+        <w:t xml:space="preserve"> op </w:t>
+      </w:r>
+      <w:r>
+        <w:t>Rollen</w:t>
+      </w:r>
+    </w:p>
+    <w:p>
+      <w:r>
+        <w:t xml:space="preserve">Type </w:t>
+      </w:r>
+      <w:proofErr w:type="spellStart"/>
+      <w:r>
+        <w:t>checking</w:t>
+      </w:r>
+      <w:proofErr w:type="spellEnd"/>
+      <w:r>
+        <w:t xml:space="preserve"> vindt plaats in </w:t>
+      </w:r>
+      <w:r>
+        <w:rPr>
+          <w:i/>
+        </w:rPr>
+        <w:t>type time</w:t>
+      </w:r>
+      <w:r>
+        <w:t>. Maar de modelleur wil soms condities opleggen aan rolbinding</w:t>
+      </w:r>
+      <w:r>
+        <w:rPr>
+          <w:rStyle w:val="Voetnootmarkering"/>
+        </w:rPr>
+        <w:footnoteReference w:id="9"/>
+      </w:r>
+      <w:r>
+        <w:t xml:space="preserve">, die pas in </w:t>
+      </w:r>
+      <w:r>
+        <w:rPr>
+          <w:i/>
+        </w:rPr>
+        <w:t>run time</w:t>
+      </w:r>
+      <w:r>
+        <w:t xml:space="preserve"> gecontroleerd kunnen worden. </w:t>
+      </w:r>
+      <w:r>
+        <w:t xml:space="preserve">Dergelijke condities hebben onveranderlijk te maken met de </w:t>
+      </w:r>
+      <w:r>
+        <w:rPr>
+          <w:i/>
+        </w:rPr>
+        <w:t>waarde</w:t>
+      </w:r>
+      <w:r>
+        <w:t xml:space="preserve"> van </w:t>
+      </w:r>
+      <w:proofErr w:type="spellStart"/>
+      <w:r>
+        <w:t>Properties</w:t>
+      </w:r>
+      <w:proofErr w:type="spellEnd"/>
+      <w:r>
+        <w:t xml:space="preserve">. </w:t>
+      </w:r>
+      <w:r>
+        <w:t xml:space="preserve">Denk bijvoorbeeld aan een </w:t>
+      </w:r>
+      <w:proofErr w:type="gramStart"/>
+      <w:r>
+        <w:t>minimum leeftijd</w:t>
+      </w:r>
+      <w:proofErr w:type="gramEnd"/>
+      <w:r>
+        <w:rPr>
+          <w:rStyle w:val="Voetnootmarkering"/>
+        </w:rPr>
+        <w:footnoteReference w:id="10"/>
+      </w:r>
+      <w:r>
+        <w:t>.</w:t>
+      </w:r>
+    </w:p>
+    <w:p>
+      <w:proofErr w:type="spellStart"/>
+      <w:r>
+        <w:t>Perspectives</w:t>
+      </w:r>
+      <w:proofErr w:type="spellEnd"/>
+      <w:r>
+        <w:t xml:space="preserve"> ondersteunt dit met een </w:t>
+      </w:r>
+      <w:proofErr w:type="spellStart"/>
+      <w:r>
+        <w:t>Constraint</w:t>
+      </w:r>
+      <w:proofErr w:type="spellEnd"/>
+      <w:r>
+        <w:t xml:space="preserve"> op een Rol. Een </w:t>
+      </w:r>
+      <w:proofErr w:type="spellStart"/>
+      <w:r>
+        <w:rPr>
+          <w:i/>
+        </w:rPr>
+        <w:t>Constraint</w:t>
+      </w:r>
+      <w:proofErr w:type="spellEnd"/>
+      <w:r>
+        <w:t xml:space="preserve"> is een berekende Property met een </w:t>
+      </w:r>
+      <w:proofErr w:type="spellStart"/>
+      <w:r>
+        <w:t>Boolean</w:t>
+      </w:r>
+      <w:proofErr w:type="spellEnd"/>
+      <w:r>
+        <w:t xml:space="preserve"> waarde. In run time moet de waarde van deze berekende Property gelijk zijn aan </w:t>
+      </w:r>
+      <w:proofErr w:type="spellStart"/>
+      <w:r>
+        <w:rPr>
+          <w:rStyle w:val="inlinecode"/>
+        </w:rPr>
+        <w:t>true</w:t>
+      </w:r>
+      <w:proofErr w:type="spellEnd"/>
+      <w:r>
+        <w:t xml:space="preserve"> (anders verhindert het run time systeem de rolbinding).</w:t>
+      </w:r>
+    </w:p>
+    <w:p>
+      <w:r>
         <w:lastRenderedPageBreak/>
-        <w:t xml:space="preserve">Een Rol hoeft niet </w:t>
-      </w:r>
-      <w:proofErr w:type="spellStart"/>
-      <w:r>
-        <w:t>òf</w:t>
-      </w:r>
-      <w:proofErr w:type="spellEnd"/>
-      <w:r>
-        <w:t xml:space="preserve"> bij te dragen, </w:t>
-      </w:r>
-      <w:proofErr w:type="spellStart"/>
-      <w:r>
-        <w:t>òf</w:t>
-      </w:r>
-      <w:proofErr w:type="spellEnd"/>
-      <w:r>
-        <w:t xml:space="preserve"> te eisen. Een mengvorm is goed mogelijk, waarbij sommige </w:t>
-      </w:r>
-      <w:proofErr w:type="spellStart"/>
-      <w:r>
-        <w:t>Properties</w:t>
-      </w:r>
-      <w:proofErr w:type="spellEnd"/>
-      <w:r>
-        <w:t xml:space="preserve"> vereist worden en andere bijgedragen. De </w:t>
-      </w:r>
-      <w:proofErr w:type="spellStart"/>
-      <w:r>
-        <w:t>contextualisering</w:t>
-      </w:r>
-      <w:proofErr w:type="spellEnd"/>
-      <w:r>
-        <w:t xml:space="preserve"> van zo’n Rol vereist dan de afbeelding van de vereiste </w:t>
-      </w:r>
-      <w:proofErr w:type="spellStart"/>
-      <w:r>
-        <w:t>Properties</w:t>
+        <w:t xml:space="preserve">Een Rol heeft één </w:t>
+      </w:r>
+      <w:proofErr w:type="spellStart"/>
+      <w:r>
+        <w:t>Constraint</w:t>
+      </w:r>
+      <w:proofErr w:type="spellEnd"/>
+      <w:r>
+        <w:t xml:space="preserve">. De </w:t>
+      </w:r>
+      <w:proofErr w:type="spellStart"/>
+      <w:r>
+        <w:t>Constraint</w:t>
+      </w:r>
+      <w:proofErr w:type="spellEnd"/>
+      <w:r>
+        <w:t xml:space="preserve"> van een vereiste Rol wordt bij contextualiseren automatisch gecombineerd met de </w:t>
+      </w:r>
+      <w:proofErr w:type="spellStart"/>
+      <w:r>
+        <w:t>Constraint</w:t>
+      </w:r>
+      <w:proofErr w:type="spellEnd"/>
+      <w:r>
+        <w:t xml:space="preserve"> op de Rol waarmee hij vereenzelvigd wordt. De combinatie berekent de logische </w:t>
+      </w:r>
+      <w:proofErr w:type="gramStart"/>
+      <w:r>
+        <w:t>EN</w:t>
+      </w:r>
+      <w:proofErr w:type="gramEnd"/>
+      <w:r>
+        <w:t xml:space="preserve"> van beide </w:t>
+      </w:r>
+      <w:proofErr w:type="spellStart"/>
+      <w:r>
+        <w:t>Constraints</w:t>
       </w:r>
       <w:proofErr w:type="spellEnd"/>
       <w:r>
@@ -1445,733 +1767,245 @@
     </w:p>
     <w:p>
       <w:pPr>
-        <w:pStyle w:val="Kop2"/>
-      </w:pPr>
-      <w:r>
-        <w:t>Formalisering van een Rol die bijdraagt</w:t>
-      </w:r>
-    </w:p>
-    <w:p>
-      <w:r>
-        <w:t xml:space="preserve">Een Property die door een Rol van een Aspect bijgedragen wordt, beschrijven we in het Aspect met een naam. We beschrijven de eigenschappen van de Property in relatie tot die naam. Deze naam is géén vrije variabele die gebonden moet worden als we contextualiseren. Het is deze naam die óók door de Rol gedragen wordt (een naam met als </w:t>
-      </w:r>
-      <w:proofErr w:type="spellStart"/>
-      <w:r>
-        <w:t>namespace</w:t>
-      </w:r>
-      <w:proofErr w:type="spellEnd"/>
-      <w:r>
-        <w:t xml:space="preserve"> het Aspect, niet de Rol van de Context waar het Aspect aan is toegevoegd).</w:t>
-      </w:r>
-    </w:p>
-    <w:p>
-      <w:r>
-        <w:t xml:space="preserve">Als een Rol in een Aspect niet met een variabele wordt gerepresenteerd maar met een naam, nemen we die Rol automatisch over als we het Aspect toevoegen aan de Context. </w:t>
-      </w:r>
-    </w:p>
-    <w:p>
-      <w:r>
-        <w:t xml:space="preserve">Tenslotte: ook voor een Rol die met een naam in het Aspect is gerepresenteerd, kunnen we existentieel gekwantificeerde </w:t>
-      </w:r>
-      <w:proofErr w:type="spellStart"/>
-      <w:r>
-        <w:t>Properties</w:t>
-      </w:r>
-      <w:proofErr w:type="spellEnd"/>
-      <w:r>
-        <w:t xml:space="preserve"> beschrijven. Dit is de mengvorm waarbij een Rol zowel toevoegt, als eist.</w:t>
-      </w:r>
-    </w:p>
-    <w:p>
-      <w:pPr>
         <w:pStyle w:val="Kop1"/>
       </w:pPr>
-      <w:proofErr w:type="spellStart"/>
-      <w:r>
-        <w:t>Constraints</w:t>
-      </w:r>
-      <w:proofErr w:type="spellEnd"/>
-      <w:r>
-        <w:t xml:space="preserve"> op </w:t>
-      </w:r>
-      <w:r>
-        <w:t>Rollen</w:t>
-      </w:r>
-    </w:p>
-    <w:p>
-      <w:r>
-        <w:t xml:space="preserve">Type </w:t>
-      </w:r>
-      <w:proofErr w:type="spellStart"/>
-      <w:r>
-        <w:t>checking</w:t>
-      </w:r>
-      <w:proofErr w:type="spellEnd"/>
-      <w:r>
-        <w:t xml:space="preserve"> vindt plaats in </w:t>
-      </w:r>
-      <w:r>
-        <w:rPr>
-          <w:i/>
-        </w:rPr>
-        <w:t>type time</w:t>
-      </w:r>
-      <w:r>
-        <w:t>. Maar de modelleur wil soms condities opleggen aan rolbinding</w:t>
+      <w:r>
+        <w:t>Compositie van Acties</w:t>
+      </w:r>
+    </w:p>
+    <w:p>
+      <w:r>
+        <w:t xml:space="preserve">Twee Acties met </w:t>
+      </w:r>
+      <w:proofErr w:type="spellStart"/>
+      <w:r>
+        <w:t>matchende</w:t>
+      </w:r>
+      <w:proofErr w:type="spellEnd"/>
+      <w:r>
+        <w:t xml:space="preserve"> </w:t>
+      </w:r>
+      <w:proofErr w:type="spellStart"/>
+      <w:r>
+        <w:t>PropertyEisenPakket</w:t>
+      </w:r>
+      <w:r>
+        <w:t>ten</w:t>
+      </w:r>
+      <w:proofErr w:type="spellEnd"/>
+      <w:r>
+        <w:t xml:space="preserve"> en </w:t>
+      </w:r>
+      <w:proofErr w:type="spellStart"/>
+      <w:r>
+        <w:t>matchende</w:t>
+      </w:r>
+      <w:proofErr w:type="spellEnd"/>
+      <w:r>
+        <w:t xml:space="preserve"> </w:t>
+      </w:r>
+      <w:proofErr w:type="spellStart"/>
+      <w:r>
+        <w:t>Constraint</w:t>
+      </w:r>
+      <w:r>
+        <w:t>s</w:t>
+      </w:r>
+      <w:proofErr w:type="spellEnd"/>
+      <w:r>
+        <w:t xml:space="preserve"> op hun subject rollen, kunnen gecombineerd worden tot één Actie</w:t>
       </w:r>
       <w:r>
         <w:rPr>
           <w:rStyle w:val="Voetnootmarkering"/>
         </w:rPr>
-        <w:footnoteReference w:id="9"/>
-      </w:r>
-      <w:r>
-        <w:t xml:space="preserve">, die pas in </w:t>
-      </w:r>
-      <w:r>
-        <w:rPr>
-          <w:i/>
-        </w:rPr>
-        <w:t>run time</w:t>
-      </w:r>
-      <w:r>
-        <w:t xml:space="preserve"> gecontroleerd kunnen worden. </w:t>
-      </w:r>
-      <w:r>
-        <w:t xml:space="preserve">Dergelijke condities hebben onveranderlijk te maken met de </w:t>
-      </w:r>
-      <w:r>
-        <w:rPr>
-          <w:i/>
-        </w:rPr>
-        <w:t>waarde</w:t>
-      </w:r>
-      <w:r>
-        <w:t xml:space="preserve"> van </w:t>
-      </w:r>
-      <w:proofErr w:type="spellStart"/>
-      <w:r>
-        <w:t>Properties</w:t>
-      </w:r>
-      <w:proofErr w:type="spellEnd"/>
+        <w:footnoteReference w:id="11"/>
+      </w:r>
       <w:r>
         <w:t xml:space="preserve">. </w:t>
       </w:r>
-      <w:r>
-        <w:t xml:space="preserve">Denk bijvoorbeeld aan een </w:t>
-      </w:r>
-      <w:proofErr w:type="gramStart"/>
-      <w:r>
-        <w:t>minimum leeftijd</w:t>
-      </w:r>
-      <w:proofErr w:type="gramEnd"/>
-      <w:r>
-        <w:rPr>
-          <w:rStyle w:val="Voetnootmarkering"/>
-        </w:rPr>
-        <w:footnoteReference w:id="10"/>
-      </w:r>
-      <w:r>
-        <w:t>.</w:t>
-      </w:r>
-    </w:p>
-    <w:p>
-      <w:proofErr w:type="spellStart"/>
-      <w:r>
-        <w:t>Perspectives</w:t>
-      </w:r>
-      <w:proofErr w:type="spellEnd"/>
-      <w:r>
-        <w:t xml:space="preserve"> ondersteunt dit met een </w:t>
-      </w:r>
-      <w:proofErr w:type="spellStart"/>
-      <w:r>
-        <w:t>Constraint</w:t>
-      </w:r>
-      <w:proofErr w:type="spellEnd"/>
-      <w:r>
-        <w:t xml:space="preserve"> op een Rol. Een </w:t>
-      </w:r>
-      <w:proofErr w:type="spellStart"/>
-      <w:r>
-        <w:rPr>
-          <w:i/>
-        </w:rPr>
-        <w:t>Constraint</w:t>
-      </w:r>
-      <w:proofErr w:type="spellEnd"/>
-      <w:r>
-        <w:t xml:space="preserve"> is een berekende Property met een </w:t>
-      </w:r>
-      <w:proofErr w:type="spellStart"/>
-      <w:r>
-        <w:t>Boolean</w:t>
-      </w:r>
-      <w:proofErr w:type="spellEnd"/>
-      <w:r>
-        <w:t xml:space="preserve"> waarde. In run time moet de waarde van deze berekende Property gelijk zijn aan </w:t>
-      </w:r>
-      <w:proofErr w:type="spellStart"/>
-      <w:r>
-        <w:rPr>
-          <w:rStyle w:val="inlinecode"/>
-        </w:rPr>
-        <w:t>true</w:t>
-      </w:r>
-      <w:proofErr w:type="spellEnd"/>
-      <w:r>
-        <w:t xml:space="preserve"> (anders verhindert het run time systeem de rolbinding).</w:t>
-      </w:r>
-    </w:p>
-    <w:p>
-      <w:r>
-        <w:t xml:space="preserve">Een Rol heeft één </w:t>
-      </w:r>
-      <w:proofErr w:type="spellStart"/>
-      <w:r>
-        <w:t>Constraint</w:t>
-      </w:r>
-      <w:proofErr w:type="spellEnd"/>
-      <w:r>
-        <w:t xml:space="preserve">. De </w:t>
-      </w:r>
-      <w:proofErr w:type="spellStart"/>
-      <w:r>
-        <w:t>Constraint</w:t>
-      </w:r>
-      <w:proofErr w:type="spellEnd"/>
-      <w:r>
-        <w:t xml:space="preserve"> van een vereiste Rol wordt bij contextualiseren automatisch gecombineerd met de </w:t>
-      </w:r>
-      <w:proofErr w:type="spellStart"/>
-      <w:r>
-        <w:t>Constraint</w:t>
-      </w:r>
-      <w:proofErr w:type="spellEnd"/>
-      <w:r>
-        <w:t xml:space="preserve"> op de Rol waarmee hij vereenzelvigd wordt. De combinatie berekent de logische </w:t>
-      </w:r>
-      <w:proofErr w:type="gramStart"/>
-      <w:r>
-        <w:t>EN</w:t>
-      </w:r>
-      <w:proofErr w:type="gramEnd"/>
-      <w:r>
-        <w:t xml:space="preserve"> van beide </w:t>
-      </w:r>
-      <w:proofErr w:type="spellStart"/>
-      <w:r>
-        <w:t>Constraints</w:t>
-      </w:r>
-      <w:proofErr w:type="spellEnd"/>
-      <w:r>
-        <w:t>.</w:t>
+    </w:p>
+    <w:p>
+      <w:r>
+        <w:t xml:space="preserve">In het eenvoudigste geval </w:t>
+      </w:r>
+      <w:r>
+        <w:t>matchen</w:t>
+      </w:r>
+      <w:r>
+        <w:t xml:space="preserve"> de object rollen van beide Acties óók. Er ontstaat dan een Actie met de gecombineerde effecten van beide. De volgorde van compositie bepaalt de volgorde van de effecten.</w:t>
+      </w:r>
+    </w:p>
+    <w:p>
+      <w:r>
+        <w:t xml:space="preserve">Als de object rollen van de Acties niet gelijk zijn, ontstaat een Actie met meerdere object rollen. </w:t>
+      </w:r>
+      <w:r>
+        <w:t>Mogelijk staan we dat niet toe.</w:t>
+      </w:r>
+    </w:p>
+    <w:p>
+      <w:r>
+        <w:t>Niet alle Acties kunnen zinvol gecomponeerd worden. Twee Raadpleegt Acties kunnen bijvoorbeeld niet gecomponeerd worden. Een Raadpleegt Actie heeft immers effect op een kanaal en het is niet voorstelbaar hoe deze effecten ‘gecombineerd’ kunnen worden.</w:t>
       </w:r>
     </w:p>
     <w:p>
       <w:pPr>
         <w:pStyle w:val="Kop1"/>
       </w:pPr>
-      <w:r>
-        <w:t>Compositie van Acties</w:t>
-      </w:r>
-    </w:p>
-    <w:p>
-      <w:r>
-        <w:t xml:space="preserve">Twee Acties met </w:t>
-      </w:r>
-      <w:proofErr w:type="spellStart"/>
-      <w:r>
-        <w:t>matchende</w:t>
-      </w:r>
-      <w:proofErr w:type="spellEnd"/>
-      <w:r>
-        <w:t xml:space="preserve"> </w:t>
-      </w:r>
-      <w:proofErr w:type="spellStart"/>
-      <w:r>
-        <w:t>PropertyEisenPakket</w:t>
-      </w:r>
-      <w:r>
-        <w:t>ten</w:t>
-      </w:r>
-      <w:proofErr w:type="spellEnd"/>
-      <w:r>
-        <w:t xml:space="preserve"> en </w:t>
-      </w:r>
-      <w:proofErr w:type="spellStart"/>
-      <w:r>
-        <w:t>matchende</w:t>
-      </w:r>
-      <w:proofErr w:type="spellEnd"/>
-      <w:r>
-        <w:t xml:space="preserve"> </w:t>
-      </w:r>
-      <w:proofErr w:type="spellStart"/>
-      <w:r>
-        <w:t>Constraint</w:t>
-      </w:r>
-      <w:r>
-        <w:t>s</w:t>
-      </w:r>
-      <w:proofErr w:type="spellEnd"/>
-      <w:r>
-        <w:t xml:space="preserve"> op hun subject rollen, kunnen gecombineerd worden tot één Actie</w:t>
-      </w:r>
-      <w:r>
-        <w:rPr>
-          <w:rStyle w:val="Voetnootmarkering"/>
-        </w:rPr>
-        <w:footnoteReference w:id="11"/>
-      </w:r>
-      <w:r>
-        <w:t xml:space="preserve">. </w:t>
-      </w:r>
-    </w:p>
-    <w:p>
-      <w:r>
-        <w:lastRenderedPageBreak/>
-        <w:t xml:space="preserve">In het eenvoudigste geval </w:t>
-      </w:r>
-      <w:r>
-        <w:t>matchen</w:t>
-      </w:r>
-      <w:r>
-        <w:t xml:space="preserve"> de object rollen van beide Acties óók. Er ontstaat dan een Actie met de gecombineerde effecten van beide. De volgorde van compositie bepaalt de volgorde van de effecten.</w:t>
-      </w:r>
-    </w:p>
-    <w:p>
-      <w:r>
-        <w:t xml:space="preserve">Als de object rollen van de Acties niet gelijk zijn, ontstaat een Actie met meerdere object rollen. </w:t>
-      </w:r>
-      <w:r>
-        <w:t>Mogelijk staan we dat niet toe.</w:t>
-      </w:r>
-    </w:p>
-    <w:p>
-      <w:r>
-        <w:t>Niet alle Acties kunnen zinvol gecomponeerd worden. Twee Raadpleegt Acties kunnen bijvoorbeeld niet gecomponeerd worden. Een Raadpleegt Actie heeft immers effect op een kanaal en het is niet voorstelbaar hoe deze effecten ‘gecombineerd’ kunnen worden.</w:t>
-      </w:r>
-    </w:p>
-    <w:p>
-      <w:pPr>
-        <w:pStyle w:val="Kop1"/>
-      </w:pPr>
-      <w:r>
-        <w:t>Aspecten voor functies</w:t>
-      </w:r>
-    </w:p>
-    <w:p>
-      <w:r>
-        <w:t xml:space="preserve">Een Context kan een </w:t>
-      </w:r>
-      <w:r>
-        <w:rPr>
-          <w:i/>
-        </w:rPr>
-        <w:t>berekende rol</w:t>
-      </w:r>
-      <w:r>
-        <w:t xml:space="preserve"> hebben (en een Rol kan een berekende property hebben). Zo’n berekening noemen we een Query. Deze twee </w:t>
-      </w:r>
-      <w:r>
-        <w:rPr>
-          <w:i/>
-        </w:rPr>
-        <w:t>Query</w:t>
-      </w:r>
-      <w:r>
-        <w:t>-</w:t>
-      </w:r>
-      <w:r>
-        <w:t>vormen zijn functies met het volgende algemene type:</w:t>
-      </w:r>
-    </w:p>
-    <w:p>
-      <w:pPr>
-        <w:pStyle w:val="Code"/>
-      </w:pPr>
-      <w:r>
-        <w:t>Context -&gt; Rol</w:t>
-      </w:r>
-    </w:p>
-    <w:p>
-      <w:pPr>
-        <w:pStyle w:val="Code"/>
-      </w:pPr>
-      <w:r>
-        <w:t>Rol -&gt; Property</w:t>
-      </w:r>
-    </w:p>
-    <w:p>
-      <w:pPr>
-        <w:pStyle w:val="Code"/>
-      </w:pPr>
-    </w:p>
-    <w:p>
-      <w:r>
-        <w:t>Voor een specifiek type Context, bijvoorbeeld Aangifte, kan een Query met een specifieker type gemaakt worden, zoals dit:</w:t>
-      </w:r>
-    </w:p>
-    <w:p>
-      <w:pPr>
-        <w:pStyle w:val="Code"/>
-      </w:pPr>
-      <w:r>
-        <w:t>Aangifte -&gt; Aangever</w:t>
-      </w:r>
-    </w:p>
-    <w:p>
-      <w:pPr>
-        <w:pStyle w:val="Code"/>
-      </w:pPr>
-    </w:p>
-    <w:p>
-      <w:r>
-        <w:t xml:space="preserve">Een Query wordt gecomponeerd uit elementaire stappen. Dit zijn functies van het systeem (primitieve query functies). De type checker van </w:t>
-      </w:r>
-      <w:proofErr w:type="spellStart"/>
-      <w:r>
-        <w:t>Perspectives</w:t>
-      </w:r>
-      <w:proofErr w:type="spellEnd"/>
-      <w:r>
-        <w:t xml:space="preserve"> ziet erop toe dat de modelleur combinaties maakt waarvan de types kloppen. Daarom zijn ook deze primitieve query functies beschreven in de type taal van </w:t>
-      </w:r>
-      <w:proofErr w:type="spellStart"/>
-      <w:r>
-        <w:t>Perspectives</w:t>
-      </w:r>
-      <w:proofErr w:type="spellEnd"/>
-      <w:r>
-        <w:t>.</w:t>
-      </w:r>
-    </w:p>
-    <w:p>
-      <w:r>
-        <w:t xml:space="preserve">Het type van deze primitieve functies is opgebouwd uit hele elementaire types, zoals Context en Rol. </w:t>
-      </w:r>
-      <w:r>
-        <w:t xml:space="preserve">Maar er zijn nog algemenere functies. </w:t>
-      </w:r>
-      <w:r>
-        <w:t xml:space="preserve">Een goed voorbeeld is </w:t>
-      </w:r>
-      <w:r>
-        <w:rPr>
-          <w:b/>
-        </w:rPr>
-        <w:t>type</w:t>
-      </w:r>
-      <w:r>
-        <w:t xml:space="preserve">, die op elk type kan werken en </w:t>
-      </w:r>
-      <w:r>
-        <w:t xml:space="preserve">er </w:t>
-      </w:r>
-      <w:r>
-        <w:t xml:space="preserve">het type van teruggeeft. Een ander voorbeeld is de functie </w:t>
-      </w:r>
-      <w:proofErr w:type="spellStart"/>
-      <w:r>
-        <w:rPr>
-          <w:b/>
-        </w:rPr>
-        <w:t>id</w:t>
-      </w:r>
-      <w:proofErr w:type="spellEnd"/>
-      <w:r>
-        <w:t>, die de string representatie van de unieke identificatie van een type teruggeeft.</w:t>
-      </w:r>
-      <w:r>
-        <w:t xml:space="preserve"> In </w:t>
-      </w:r>
-      <w:proofErr w:type="spellStart"/>
-      <w:r>
-        <w:t>Purescript</w:t>
-      </w:r>
-      <w:proofErr w:type="spellEnd"/>
-      <w:r>
-        <w:t xml:space="preserve"> zouden we beide functies als volgt typeren:</w:t>
-      </w:r>
-    </w:p>
-    <w:p>
-      <w:pPr>
-        <w:pStyle w:val="Code"/>
-        <w:rPr>
-          <w:lang w:val="en-US"/>
-        </w:rPr>
-      </w:pPr>
-      <w:proofErr w:type="spellStart"/>
-      <w:r>
-        <w:rPr>
-          <w:lang w:val="en-US"/>
-        </w:rPr>
-        <w:t>forall</w:t>
-      </w:r>
-      <w:proofErr w:type="spellEnd"/>
-      <w:r>
-        <w:rPr>
-          <w:lang w:val="en-US"/>
-        </w:rPr>
-        <w:t xml:space="preserve"> a b. </w:t>
-      </w:r>
-      <w:proofErr w:type="gramStart"/>
-      <w:r>
-        <w:rPr>
-          <w:lang w:val="en-US"/>
-        </w:rPr>
-        <w:t>type :</w:t>
-      </w:r>
-      <w:proofErr w:type="gramEnd"/>
-      <w:r>
-        <w:rPr>
-          <w:lang w:val="en-US"/>
-        </w:rPr>
-        <w:t>: a -&gt; b</w:t>
-      </w:r>
-    </w:p>
-    <w:p>
-      <w:pPr>
-        <w:pStyle w:val="Code"/>
-        <w:rPr>
-          <w:lang w:val="en-US"/>
-        </w:rPr>
-      </w:pPr>
-      <w:proofErr w:type="spellStart"/>
-      <w:r>
-        <w:rPr>
-          <w:lang w:val="en-US"/>
-        </w:rPr>
-        <w:t>forall</w:t>
-      </w:r>
-      <w:proofErr w:type="spellEnd"/>
-      <w:r>
-        <w:rPr>
-          <w:lang w:val="en-US"/>
-        </w:rPr>
-        <w:t xml:space="preserve"> a. </w:t>
-      </w:r>
-      <w:proofErr w:type="gramStart"/>
-      <w:r>
-        <w:rPr>
-          <w:lang w:val="en-US"/>
-        </w:rPr>
-        <w:t>id :</w:t>
-      </w:r>
-      <w:proofErr w:type="gramEnd"/>
-      <w:r>
-        <w:rPr>
-          <w:lang w:val="en-US"/>
-        </w:rPr>
-        <w:t>: a -&gt; String</w:t>
-      </w:r>
-    </w:p>
-    <w:p>
-      <w:pPr>
-        <w:pStyle w:val="Code"/>
-        <w:rPr>
-          <w:lang w:val="en-US"/>
-        </w:rPr>
-      </w:pPr>
-    </w:p>
-    <w:p>
-      <w:r>
-        <w:t xml:space="preserve">De systematiek waarmee we in </w:t>
-      </w:r>
-      <w:proofErr w:type="spellStart"/>
-      <w:r>
-        <w:t>Perspectives</w:t>
-      </w:r>
-      <w:proofErr w:type="spellEnd"/>
-      <w:r>
-        <w:t xml:space="preserve"> types beschrijven, heeft echter geen </w:t>
-      </w:r>
-      <w:r>
-        <w:rPr>
-          <w:i/>
-        </w:rPr>
-        <w:t>type variabele</w:t>
-      </w:r>
-      <w:r>
-        <w:t xml:space="preserve"> (wel een type </w:t>
-      </w:r>
-      <w:r>
-        <w:rPr>
-          <w:i/>
-        </w:rPr>
-        <w:t>class</w:t>
-      </w:r>
-      <w:r>
-        <w:t xml:space="preserve"> variabele</w:t>
-      </w:r>
-      <w:r>
-        <w:t>, d.w.z. Aspect rol- of property variabele</w:t>
-      </w:r>
-      <w:r>
-        <w:t xml:space="preserve">). Er zijn geen (andere) </w:t>
-      </w:r>
-      <w:proofErr w:type="spellStart"/>
-      <w:r>
-        <w:t>use</w:t>
-      </w:r>
-      <w:proofErr w:type="spellEnd"/>
-      <w:r>
-        <w:t xml:space="preserve"> cases voor zo’n variabele. We beschrijven daarom deze functies aan de hand van </w:t>
-      </w:r>
-      <w:proofErr w:type="spellStart"/>
-      <w:r>
-        <w:t>parameterloze</w:t>
-      </w:r>
-      <w:proofErr w:type="spellEnd"/>
-      <w:r>
-        <w:t xml:space="preserve"> type classes</w:t>
-      </w:r>
-      <w:r>
-        <w:t xml:space="preserve">, oftewel Aspecten zonder rollen, </w:t>
-      </w:r>
-      <w:proofErr w:type="spellStart"/>
-      <w:r>
-        <w:t>properties</w:t>
-      </w:r>
-      <w:proofErr w:type="spellEnd"/>
-      <w:r>
-        <w:t xml:space="preserve"> of acties</w:t>
-      </w:r>
-      <w:r>
-        <w:t>:</w:t>
-      </w:r>
-    </w:p>
-    <w:p>
-      <w:pPr>
-        <w:pStyle w:val="Code"/>
-      </w:pPr>
-      <w:proofErr w:type="gramStart"/>
-      <w:r>
-        <w:t>type :</w:t>
-      </w:r>
-      <w:proofErr w:type="gramEnd"/>
-      <w:r>
-        <w:t xml:space="preserve">: </w:t>
-      </w:r>
-      <w:proofErr w:type="spellStart"/>
-      <w:r>
-        <w:t>Type</w:t>
-      </w:r>
-      <w:proofErr w:type="spellEnd"/>
-      <w:r>
-        <w:t xml:space="preserve"> -&gt; Type</w:t>
-      </w:r>
-    </w:p>
-    <w:p>
-      <w:pPr>
-        <w:pStyle w:val="Code"/>
-      </w:pPr>
-      <w:proofErr w:type="spellStart"/>
-      <w:proofErr w:type="gramStart"/>
-      <w:r>
-        <w:t>id</w:t>
-      </w:r>
-      <w:proofErr w:type="spellEnd"/>
-      <w:r>
-        <w:t xml:space="preserve"> :</w:t>
-      </w:r>
-      <w:proofErr w:type="gramEnd"/>
-      <w:r>
-        <w:t>: Type -&gt; String</w:t>
-      </w:r>
       <w:bookmarkStart w:id="0" w:name="_GoBack"/>
       <w:bookmarkEnd w:id="0"/>
-    </w:p>
-    <w:p>
-      <w:pPr>
-        <w:pStyle w:val="Code"/>
-      </w:pPr>
-    </w:p>
-    <w:p>
-      <w:r>
-        <w:t xml:space="preserve">Het Aspect </w:t>
-      </w:r>
-      <w:r>
-        <w:rPr>
-          <w:rStyle w:val="inlinecode"/>
-        </w:rPr>
-        <w:t>Type</w:t>
-      </w:r>
-      <w:r>
-        <w:t xml:space="preserve"> is het meest algemene Aspect dat we hebben. Elk type heeft het aspect </w:t>
-      </w:r>
-      <w:r>
-        <w:rPr>
-          <w:rStyle w:val="inlinecode"/>
-        </w:rPr>
-        <w:t>Type</w:t>
-      </w:r>
-      <w:r>
-        <w:t>.</w:t>
-      </w:r>
-      <w:r>
-        <w:t xml:space="preserve"> Op dezelfde manier maken we de Aspecten </w:t>
-      </w:r>
-      <w:proofErr w:type="spellStart"/>
-      <w:r>
-        <w:rPr>
-          <w:rStyle w:val="inlinecode"/>
-        </w:rPr>
-        <w:t>Context</w:t>
-      </w:r>
-      <w:r>
-        <w:rPr>
-          <w:rStyle w:val="inlinecode"/>
-        </w:rPr>
-        <w:t>Aspect</w:t>
-      </w:r>
-      <w:proofErr w:type="spellEnd"/>
-      <w:r>
-        <w:t xml:space="preserve">, </w:t>
-      </w:r>
-      <w:proofErr w:type="spellStart"/>
-      <w:r>
-        <w:rPr>
-          <w:rStyle w:val="inlinecode"/>
-        </w:rPr>
-        <w:t>Rol</w:t>
-      </w:r>
-      <w:r>
-        <w:rPr>
-          <w:rStyle w:val="inlinecode"/>
-        </w:rPr>
-        <w:t>Aspect</w:t>
-      </w:r>
-      <w:proofErr w:type="spellEnd"/>
-      <w:r>
-        <w:t xml:space="preserve">, </w:t>
-      </w:r>
-      <w:proofErr w:type="spellStart"/>
-      <w:r>
-        <w:rPr>
-          <w:rStyle w:val="inlinecode"/>
-        </w:rPr>
-        <w:t>Property</w:t>
-      </w:r>
-      <w:r>
-        <w:rPr>
-          <w:rStyle w:val="inlinecode"/>
-        </w:rPr>
-        <w:t>Aspect</w:t>
-      </w:r>
-      <w:proofErr w:type="spellEnd"/>
-      <w:r>
-        <w:t xml:space="preserve"> en nog enkele</w:t>
-      </w:r>
-      <w:r>
-        <w:rPr>
-          <w:rStyle w:val="Voetnootmarkering"/>
-        </w:rPr>
-        <w:footnoteReference w:id="12"/>
-      </w:r>
-      <w:r>
-        <w:t>.</w:t>
+      <w:r>
+        <w:t>Rolbinding</w:t>
+      </w:r>
+    </w:p>
+    <w:p>
+      <w:r>
+        <w:t xml:space="preserve">We binden een Rol aan een Rol of een Context (waarbij we eigenlijk binden aan de </w:t>
+      </w:r>
+      <w:proofErr w:type="spellStart"/>
+      <w:r>
+        <w:t>BuitenRol</w:t>
+      </w:r>
+      <w:proofErr w:type="spellEnd"/>
+      <w:r>
+        <w:t xml:space="preserve"> van die Context). Als een Rol a gebonden is aan een Rol b, kunnen we bij a elke Property van b opvragen alsof het een Property van a was.</w:t>
+      </w:r>
+    </w:p>
+    <w:p>
+      <w:r>
+        <w:t xml:space="preserve">Op type-niveau, als Rol B de </w:t>
+      </w:r>
+      <w:proofErr w:type="spellStart"/>
+      <w:r>
+        <w:t>mogelijkeBinding</w:t>
+      </w:r>
+      <w:proofErr w:type="spellEnd"/>
+      <w:r>
+        <w:t xml:space="preserve"> is van Rol A, wordt elke Property die gedragen wordt door B, óók gedragen door A.</w:t>
+      </w:r>
+    </w:p>
+    <w:p>
+      <w:r>
+        <w:t xml:space="preserve">Het is alsof B </w:t>
+      </w:r>
+      <w:proofErr w:type="spellStart"/>
+      <w:r>
+        <w:t>gecontextualiseerd</w:t>
+      </w:r>
+      <w:proofErr w:type="spellEnd"/>
+      <w:r>
+        <w:t xml:space="preserve"> is in A!</w:t>
+      </w:r>
+    </w:p>
+    <w:p>
+      <w:r>
+        <w:t xml:space="preserve">Beschouwen we een Rol als een Product van </w:t>
+      </w:r>
+      <w:proofErr w:type="spellStart"/>
+      <w:r>
+        <w:t>Properties</w:t>
+      </w:r>
+      <w:proofErr w:type="spellEnd"/>
+      <w:r>
+        <w:t>, dan zien we dat binding van Rollen precies voldoet aan de definitie van Aspect-zijn voor Product types.</w:t>
+      </w:r>
+    </w:p>
+    <w:p>
+      <w:r>
+        <w:t xml:space="preserve">Kortom, als Rol B de </w:t>
+      </w:r>
+      <w:proofErr w:type="spellStart"/>
+      <w:r>
+        <w:t>mogelijkeBinding</w:t>
+      </w:r>
+      <w:proofErr w:type="spellEnd"/>
+      <w:r>
+        <w:t xml:space="preserve"> is van Rol A, is B een Aspect van A.</w:t>
+      </w:r>
+    </w:p>
+    <w:p>
+      <w:r>
+        <w:t xml:space="preserve">Er </w:t>
+      </w:r>
+      <w:r>
+        <w:t xml:space="preserve">zijn twee </w:t>
+      </w:r>
+      <w:r>
+        <w:t>verschil</w:t>
+      </w:r>
+      <w:r>
+        <w:t>len</w:t>
+      </w:r>
+      <w:r>
+        <w:t xml:space="preserve"> met het contextualiseren van een </w:t>
+      </w:r>
+      <w:r>
+        <w:t>Rol X in A (d.w.z. dat we X als Aspect toevoegen aan A):</w:t>
+      </w:r>
+    </w:p>
+    <w:p>
+      <w:pPr>
+        <w:pStyle w:val="Lijstalinea"/>
+        <w:numPr>
+          <w:ilvl w:val="0"/>
+          <w:numId w:val="17"/>
+        </w:numPr>
+      </w:pPr>
+      <w:proofErr w:type="gramStart"/>
+      <w:r>
+        <w:t>run</w:t>
+      </w:r>
+      <w:proofErr w:type="gramEnd"/>
+      <w:r>
+        <w:t xml:space="preserve"> time is de waarde van een Property van X gerepresenteerd bij de instantie van A, terwijl de waarde van een Property van B gerepresenteerd is bij de instantie van B;</w:t>
+      </w:r>
+    </w:p>
+    <w:p>
+      <w:pPr>
+        <w:pStyle w:val="Lijstalinea"/>
+        <w:numPr>
+          <w:ilvl w:val="0"/>
+          <w:numId w:val="17"/>
+        </w:numPr>
+      </w:pPr>
+      <w:proofErr w:type="gramStart"/>
+      <w:r>
+        <w:t>het</w:t>
+      </w:r>
+      <w:proofErr w:type="gramEnd"/>
+      <w:r>
+        <w:t xml:space="preserve"> is niet mogelijk om een Property van B af te beelden op een Property van A.</w:t>
+      </w:r>
+      <w:r>
+        <w:t xml:space="preserve"> Als B een </w:t>
+      </w:r>
+      <w:proofErr w:type="spellStart"/>
+      <w:r>
+        <w:t>PropertyEisenPakket</w:t>
+      </w:r>
+      <w:proofErr w:type="spellEnd"/>
+      <w:r>
+        <w:t xml:space="preserve"> heeft, kunnen we daar niets mee doen op het moment dat we B tot </w:t>
+      </w:r>
+      <w:proofErr w:type="spellStart"/>
+      <w:r>
+        <w:t>mogelijkeBinding</w:t>
+      </w:r>
+      <w:proofErr w:type="spellEnd"/>
+      <w:r>
+        <w:t xml:space="preserve"> van A verklaren.</w:t>
+      </w:r>
+      <w:r>
+        <w:t xml:space="preserve"> Met andere woorden: alléén de </w:t>
+      </w:r>
+      <w:proofErr w:type="spellStart"/>
+      <w:r>
+        <w:t>Properties</w:t>
+      </w:r>
+      <w:proofErr w:type="spellEnd"/>
+      <w:r>
+        <w:t xml:space="preserve"> die B bijdraagt, zijn beschikbaar voor instanties van A.</w:t>
       </w:r>
     </w:p>
     <w:sectPr>
@@ -2240,7 +2074,7 @@
           <w:rPr>
             <w:noProof/>
           </w:rPr>
-          <w:t>6</w:t>
+          <w:t>3</w:t>
         </w:r>
         <w:r>
           <w:fldChar w:fldCharType="end"/>
@@ -2598,30 +2432,6 @@
       </w:r>
     </w:p>
   </w:footnote>
-  <w:footnote w:id="12">
-    <w:p>
-      <w:pPr>
-        <w:pStyle w:val="Voetnoottekst"/>
-      </w:pPr>
-      <w:r>
-        <w:rPr>
-          <w:rStyle w:val="Voetnootmarkering"/>
-        </w:rPr>
-        <w:footnoteRef/>
-      </w:r>
-      <w:r>
-        <w:t xml:space="preserve"> We kunnen niet de naam “Context” gebruiken voor een Aspect, omdat we al een type met die naam hebben. Types en Aspecten gebruiken dezelfde </w:t>
-      </w:r>
-      <w:proofErr w:type="spellStart"/>
-      <w:r>
-        <w:t>namespaces</w:t>
-      </w:r>
-      <w:proofErr w:type="spellEnd"/>
-      <w:r>
-        <w:t>.</w:t>
-      </w:r>
-    </w:p>
-  </w:footnote>
 </w:footnotes>
 </file>
 
@@ -3191,6 +3001,92 @@
     </w:lvl>
   </w:abstractNum>
   <w:abstractNum w:abstractNumId="15">
+    <w:nsid w:val="5EAD6768"/>
+    <w:multiLevelType w:val="hybridMultilevel"/>
+    <w:tmpl w:val="7A406364"/>
+    <w:lvl w:ilvl="0" w:tplc="0413000F">
+      <w:start w:val="1"/>
+      <w:numFmt w:val="decimal"/>
+      <w:lvlText w:val="%1."/>
+      <w:lvlJc w:val="left"/>
+      <w:pPr>
+        <w:ind w:left="788" w:hanging="360"/>
+      </w:pPr>
+    </w:lvl>
+    <w:lvl w:ilvl="1" w:tplc="04130019" w:tentative="1">
+      <w:start w:val="1"/>
+      <w:numFmt w:val="lowerLetter"/>
+      <w:lvlText w:val="%2."/>
+      <w:lvlJc w:val="left"/>
+      <w:pPr>
+        <w:ind w:left="1508" w:hanging="360"/>
+      </w:pPr>
+    </w:lvl>
+    <w:lvl w:ilvl="2" w:tplc="0413001B" w:tentative="1">
+      <w:start w:val="1"/>
+      <w:numFmt w:val="lowerRoman"/>
+      <w:lvlText w:val="%3."/>
+      <w:lvlJc w:val="right"/>
+      <w:pPr>
+        <w:ind w:left="2228" w:hanging="180"/>
+      </w:pPr>
+    </w:lvl>
+    <w:lvl w:ilvl="3" w:tplc="0413000F" w:tentative="1">
+      <w:start w:val="1"/>
+      <w:numFmt w:val="decimal"/>
+      <w:lvlText w:val="%4."/>
+      <w:lvlJc w:val="left"/>
+      <w:pPr>
+        <w:ind w:left="2948" w:hanging="360"/>
+      </w:pPr>
+    </w:lvl>
+    <w:lvl w:ilvl="4" w:tplc="04130019" w:tentative="1">
+      <w:start w:val="1"/>
+      <w:numFmt w:val="lowerLetter"/>
+      <w:lvlText w:val="%5."/>
+      <w:lvlJc w:val="left"/>
+      <w:pPr>
+        <w:ind w:left="3668" w:hanging="360"/>
+      </w:pPr>
+    </w:lvl>
+    <w:lvl w:ilvl="5" w:tplc="0413001B" w:tentative="1">
+      <w:start w:val="1"/>
+      <w:numFmt w:val="lowerRoman"/>
+      <w:lvlText w:val="%6."/>
+      <w:lvlJc w:val="right"/>
+      <w:pPr>
+        <w:ind w:left="4388" w:hanging="180"/>
+      </w:pPr>
+    </w:lvl>
+    <w:lvl w:ilvl="6" w:tplc="0413000F" w:tentative="1">
+      <w:start w:val="1"/>
+      <w:numFmt w:val="decimal"/>
+      <w:lvlText w:val="%7."/>
+      <w:lvlJc w:val="left"/>
+      <w:pPr>
+        <w:ind w:left="5108" w:hanging="360"/>
+      </w:pPr>
+    </w:lvl>
+    <w:lvl w:ilvl="7" w:tplc="04130019" w:tentative="1">
+      <w:start w:val="1"/>
+      <w:numFmt w:val="lowerLetter"/>
+      <w:lvlText w:val="%8."/>
+      <w:lvlJc w:val="left"/>
+      <w:pPr>
+        <w:ind w:left="5828" w:hanging="360"/>
+      </w:pPr>
+    </w:lvl>
+    <w:lvl w:ilvl="8" w:tplc="0413001B" w:tentative="1">
+      <w:start w:val="1"/>
+      <w:numFmt w:val="lowerRoman"/>
+      <w:lvlText w:val="%9."/>
+      <w:lvlJc w:val="right"/>
+      <w:pPr>
+        <w:ind w:left="6548" w:hanging="180"/>
+      </w:pPr>
+    </w:lvl>
+  </w:abstractNum>
+  <w:abstractNum w:abstractNumId="16">
     <w:nsid w:val="7EDF04B5"/>
     <w:multiLevelType w:val="multilevel"/>
     <w:tmpl w:val="66567920"/>
@@ -3340,7 +3236,7 @@
     <w:abstractNumId w:val="0"/>
   </w:num>
   <w:num w:numId="11">
-    <w:abstractNumId w:val="15"/>
+    <w:abstractNumId w:val="16"/>
   </w:num>
   <w:num w:numId="12">
     <w:abstractNumId w:val="10"/>
@@ -3356,6 +3252,9 @@
   </w:num>
   <w:num w:numId="16">
     <w:abstractNumId w:val="14"/>
+  </w:num>
+  <w:num w:numId="17">
+    <w:abstractNumId w:val="15"/>
   </w:num>
 </w:numbering>
 </file>
@@ -3484,6 +3383,7 @@
     <w:lsdException w:name="HTML Sample" w:semiHidden="1" w:unhideWhenUsed="1"/>
     <w:lsdException w:name="HTML Typewriter" w:semiHidden="1" w:unhideWhenUsed="1"/>
     <w:lsdException w:name="HTML Variable" w:semiHidden="1" w:unhideWhenUsed="1"/>
+    <w:lsdException w:name="Normal Table" w:semiHidden="1" w:unhideWhenUsed="1"/>
     <w:lsdException w:name="annotation subject" w:semiHidden="1" w:unhideWhenUsed="1"/>
     <w:lsdException w:name="No List" w:semiHidden="1" w:unhideWhenUsed="1"/>
     <w:lsdException w:name="Outline List 1" w:semiHidden="1" w:unhideWhenUsed="1"/>
@@ -3529,9 +3429,11 @@
     <w:lsdException w:name="Table Subtle 1" w:semiHidden="1" w:unhideWhenUsed="1"/>
     <w:lsdException w:name="Table Subtle 2" w:semiHidden="1" w:unhideWhenUsed="1"/>
     <w:lsdException w:name="Table Web 1" w:semiHidden="1" w:unhideWhenUsed="1"/>
+    <w:lsdException w:name="Table Web 2" w:semiHidden="1" w:unhideWhenUsed="1"/>
     <w:lsdException w:name="Table Web 3" w:semiHidden="1" w:unhideWhenUsed="1"/>
     <w:lsdException w:name="Balloon Text" w:semiHidden="1" w:unhideWhenUsed="1"/>
     <w:lsdException w:name="Table Grid" w:uiPriority="39"/>
+    <w:lsdException w:name="Table Theme" w:semiHidden="1" w:unhideWhenUsed="1"/>
     <w:lsdException w:name="Placeholder Text" w:semiHidden="1"/>
     <w:lsdException w:name="No Spacing" w:semiHidden="1" w:uiPriority="1" w:unhideWhenUsed="1" w:qFormat="1"/>
     <w:lsdException w:name="Light Shading" w:uiPriority="60"/>
@@ -3946,6 +3848,7 @@
   <w:style w:type="character" w:default="1" w:styleId="Standaardalinea-lettertype">
     <w:name w:val="Default Paragraph Font"/>
     <w:uiPriority w:val="1"/>
+    <w:semiHidden/>
     <w:unhideWhenUsed/>
   </w:style>
   <w:style w:type="table" w:default="1" w:styleId="Standaardtabel">

</xml_diff>

<commit_message>
Committing all before experimenting with Triple
</commit_message>
<xml_diff>
--- a/design/Aspecten.docx
+++ b/design/Aspecten.docx
@@ -107,23 +107,7 @@
     </w:p>
     <w:p>
       <w:r>
-        <w:t xml:space="preserve">De functionele talen </w:t>
-      </w:r>
-      <w:proofErr w:type="spellStart"/>
-      <w:r>
-        <w:t>Purescript</w:t>
-      </w:r>
-      <w:proofErr w:type="spellEnd"/>
-      <w:r>
-        <w:t xml:space="preserve"> en </w:t>
-      </w:r>
-      <w:proofErr w:type="spellStart"/>
-      <w:r>
-        <w:t>Haskell</w:t>
-      </w:r>
-      <w:proofErr w:type="spellEnd"/>
-      <w:r>
-        <w:t xml:space="preserve"> kennen </w:t>
+        <w:t xml:space="preserve">De functionele talen Purescript en Haskell kennen </w:t>
       </w:r>
       <w:r>
         <w:rPr>
@@ -152,23 +136,7 @@
     </w:p>
     <w:p>
       <w:r>
-        <w:t xml:space="preserve">Last, but </w:t>
-      </w:r>
-      <w:proofErr w:type="spellStart"/>
-      <w:r>
-        <w:t>not</w:t>
-      </w:r>
-      <w:proofErr w:type="spellEnd"/>
-      <w:r>
-        <w:t xml:space="preserve"> </w:t>
-      </w:r>
-      <w:proofErr w:type="spellStart"/>
-      <w:r>
-        <w:t>least</w:t>
-      </w:r>
-      <w:proofErr w:type="spellEnd"/>
-      <w:r>
-        <w:t xml:space="preserve">, voor een type class kunnen </w:t>
+        <w:t xml:space="preserve">Last, but not least, voor een type class kunnen </w:t>
       </w:r>
       <w:r>
         <w:rPr>
@@ -184,203 +152,132 @@
       <w:r>
         <w:t xml:space="preserve">Type classes zijn het functionele alternatief voor </w:t>
       </w:r>
-      <w:proofErr w:type="spellStart"/>
       <w:r>
         <w:rPr>
           <w:i/>
         </w:rPr>
         <w:t>inheritance</w:t>
       </w:r>
-      <w:proofErr w:type="spellEnd"/>
+      <w:r>
+        <w:t xml:space="preserve">. Inheritance is de transitiviteit van types. Types zijn niet transitief in de functionele talen, in tegenstelling tot </w:t>
+      </w:r>
+      <w:r>
+        <w:t xml:space="preserve">bij </w:t>
+      </w:r>
+      <w:r>
+        <w:t>de object-georiënteerde talen. Eén en hetzelfde datatype kan</w:t>
+      </w:r>
+      <w:r>
+        <w:t xml:space="preserve"> wel</w:t>
+      </w:r>
+      <w:r>
+        <w:t xml:space="preserve"> lid zijn van meerdere type classes. Op deze manier ‘verwerft een datatype </w:t>
+      </w:r>
+      <w:r>
+        <w:rPr>
+          <w:i/>
+        </w:rPr>
+        <w:t>gedrag</w:t>
+      </w:r>
+      <w:r>
+        <w:t>’</w:t>
+      </w:r>
+      <w:r>
+        <w:rPr>
+          <w:rStyle w:val="Voetnootmarkering"/>
+        </w:rPr>
+        <w:footnoteReference w:id="2"/>
+      </w:r>
+      <w:r>
+        <w:t xml:space="preserve">, om het in OO-termen te zeggen. </w:t>
+      </w:r>
+      <w:r>
+        <w:t xml:space="preserve">Dit is een krachtige vorm van compositie die wel doet denken aan </w:t>
+      </w:r>
+      <w:r>
+        <w:rPr>
+          <w:i/>
+        </w:rPr>
+        <w:t>multiple inheritance</w:t>
+      </w:r>
+      <w:r>
+        <w:t>, maar dan zonder de nadelen</w:t>
+      </w:r>
       <w:r>
         <w:t xml:space="preserve">. </w:t>
       </w:r>
-      <w:proofErr w:type="spellStart"/>
-      <w:r>
-        <w:t>Inheritance</w:t>
-      </w:r>
-      <w:proofErr w:type="spellEnd"/>
-      <w:r>
-        <w:t xml:space="preserve"> is de transitiviteit van types. Types zijn niet transitief in de functionele talen, in tegenstelling tot </w:t>
-      </w:r>
-      <w:r>
-        <w:t xml:space="preserve">bij </w:t>
-      </w:r>
-      <w:r>
-        <w:t xml:space="preserve">de object-georiënteerde talen. </w:t>
-      </w:r>
-      <w:proofErr w:type="gramStart"/>
-      <w:r>
-        <w:t>Eén</w:t>
-      </w:r>
-      <w:proofErr w:type="gramEnd"/>
-      <w:r>
-        <w:t xml:space="preserve"> en hetzelfde datatype kan</w:t>
-      </w:r>
-      <w:r>
-        <w:t xml:space="preserve"> wel</w:t>
-      </w:r>
-      <w:r>
-        <w:t xml:space="preserve"> lid zijn van meerdere type classes. Op deze manier ‘verwerft een datatype </w:t>
+    </w:p>
+    <w:p>
+      <w:r>
+        <w:t xml:space="preserve">Overigens kan een type class variabele onderhevig zijn aan een </w:t>
       </w:r>
       <w:r>
         <w:rPr>
           <w:i/>
         </w:rPr>
-        <w:t>gedrag</w:t>
-      </w:r>
-      <w:r>
-        <w:t>’</w:t>
+        <w:t>type class constraint</w:t>
+      </w:r>
+      <w:r>
+        <w:t>. Hierdoor wordt de ene type class een specialisatie van één of meer andere.</w:t>
+      </w:r>
+    </w:p>
+    <w:p>
+      <w:r>
+        <w:t xml:space="preserve">De programmeur gebruikt type classes als constraints op type variabelen van functies. Zo verzekert hij zich ervan dat hij </w:t>
+      </w:r>
+      <w:r>
+        <w:t>bij</w:t>
+      </w:r>
+      <w:r>
+        <w:t xml:space="preserve"> de implementatie van een functie gebruik kan maken van de members van de type class.</w:t>
+      </w:r>
+    </w:p>
+    <w:p>
+      <w:pPr>
+        <w:pStyle w:val="Kop1"/>
+      </w:pPr>
+      <w:r>
+        <w:t>Aspecten</w:t>
+      </w:r>
+    </w:p>
+    <w:p>
+      <w:r>
+        <w:t xml:space="preserve">Perspectives </w:t>
+      </w:r>
+      <w:r>
+        <w:rPr>
+          <w:i/>
+        </w:rPr>
+        <w:t>Aspecten</w:t>
+      </w:r>
+      <w:r>
+        <w:t xml:space="preserve"> zijn geïnspireerd op type classes. </w:t>
+      </w:r>
+    </w:p>
+    <w:p>
+      <w:r>
+        <w:t xml:space="preserve">Laten we een beginsel van Perspectives in herinnering nemen: </w:t>
+      </w:r>
+      <w:r>
+        <w:rPr>
+          <w:i/>
+        </w:rPr>
+        <w:t>we modelleren alleen ten bate van Acties</w:t>
+      </w:r>
+      <w:r>
+        <w:t>. Een Context, Rol of Property die niet gerelateerd is aan een Actie, is nutteloos (sta erbij stil dat Raadplegen een Actie is).</w:t>
+      </w:r>
+      <w:r>
+        <w:t xml:space="preserve"> We huldigen dat beginsel in Aspecten door te eisen dat een Aspect minstens één Actie moet bevatten</w:t>
       </w:r>
       <w:r>
         <w:rPr>
           <w:rStyle w:val="Voetnootmarkering"/>
         </w:rPr>
-        <w:footnoteReference w:id="2"/>
-      </w:r>
-      <w:r>
-        <w:t xml:space="preserve">, om het in OO-termen te zeggen. </w:t>
-      </w:r>
-      <w:r>
-        <w:t xml:space="preserve">Dit is een krachtige vorm van compositie die wel doet denken aan </w:t>
-      </w:r>
-      <w:r>
-        <w:rPr>
-          <w:i/>
-        </w:rPr>
-        <w:t xml:space="preserve">multiple </w:t>
-      </w:r>
-      <w:proofErr w:type="spellStart"/>
-      <w:r>
-        <w:rPr>
-          <w:i/>
-        </w:rPr>
-        <w:t>inheritance</w:t>
-      </w:r>
-      <w:proofErr w:type="spellEnd"/>
-      <w:r>
-        <w:t>, maar dan zonder de nadelen</w:t>
-      </w:r>
-      <w:r>
-        <w:t xml:space="preserve">. </w:t>
-      </w:r>
-    </w:p>
-    <w:p>
-      <w:r>
-        <w:t xml:space="preserve">Overigens kan een type class variabele onderhevig zijn aan een </w:t>
-      </w:r>
-      <w:r>
-        <w:rPr>
-          <w:i/>
-        </w:rPr>
-        <w:t xml:space="preserve">type class </w:t>
-      </w:r>
-      <w:proofErr w:type="spellStart"/>
-      <w:r>
-        <w:rPr>
-          <w:i/>
-        </w:rPr>
-        <w:t>constraint</w:t>
-      </w:r>
-      <w:proofErr w:type="spellEnd"/>
-      <w:r>
-        <w:t xml:space="preserve">. Hierdoor wordt de ene type class een specialisatie van </w:t>
-      </w:r>
-      <w:proofErr w:type="gramStart"/>
-      <w:r>
-        <w:t>één</w:t>
-      </w:r>
-      <w:proofErr w:type="gramEnd"/>
-      <w:r>
-        <w:t xml:space="preserve"> of meer andere.</w:t>
-      </w:r>
-    </w:p>
-    <w:p>
-      <w:r>
-        <w:t xml:space="preserve">De programmeur gebruikt type classes als </w:t>
-      </w:r>
-      <w:proofErr w:type="spellStart"/>
-      <w:r>
-        <w:t>constraints</w:t>
-      </w:r>
-      <w:proofErr w:type="spellEnd"/>
-      <w:r>
-        <w:t xml:space="preserve"> op type variabelen van functies. Zo verzekert hij zich ervan dat hij </w:t>
-      </w:r>
-      <w:r>
-        <w:t>bij</w:t>
-      </w:r>
-      <w:r>
-        <w:t xml:space="preserve"> de implementatie van een functie gebruik kan maken van de members van de type class.</w:t>
-      </w:r>
-    </w:p>
-    <w:p>
-      <w:pPr>
-        <w:pStyle w:val="Kop1"/>
-      </w:pPr>
-      <w:r>
-        <w:t>Aspecten</w:t>
-      </w:r>
-    </w:p>
-    <w:p>
-      <w:proofErr w:type="spellStart"/>
-      <w:r>
-        <w:t>Perspectives</w:t>
-      </w:r>
-      <w:proofErr w:type="spellEnd"/>
-      <w:r>
-        <w:t xml:space="preserve"> </w:t>
-      </w:r>
-      <w:r>
-        <w:rPr>
-          <w:i/>
-        </w:rPr>
-        <w:t>Aspecten</w:t>
-      </w:r>
-      <w:r>
-        <w:t xml:space="preserve"> zijn geïnspireerd op type classes. </w:t>
-      </w:r>
-    </w:p>
-    <w:p>
-      <w:r>
-        <w:t xml:space="preserve">Laten we een beginsel van </w:t>
-      </w:r>
-      <w:proofErr w:type="spellStart"/>
-      <w:r>
-        <w:t>Perspectives</w:t>
-      </w:r>
-      <w:proofErr w:type="spellEnd"/>
-      <w:r>
-        <w:t xml:space="preserve"> in herinnering nemen: </w:t>
-      </w:r>
-      <w:r>
-        <w:rPr>
-          <w:i/>
-        </w:rPr>
-        <w:t>we modelleren alleen ten bate van Acties</w:t>
-      </w:r>
-      <w:r>
-        <w:t>. Een Context, Rol of Property die niet gerelateerd is aan een Actie, is nutteloos (sta erbij stil dat Raadplegen een Actie is).</w:t>
-      </w:r>
-      <w:r>
-        <w:t xml:space="preserve"> We huldigen dat beginsel in Aspecten door te eisen dat een Aspect minstens één Actie moet bevatten</w:t>
-      </w:r>
-      <w:r>
-        <w:rPr>
-          <w:rStyle w:val="Voetnootmarkering"/>
-        </w:rPr>
         <w:footnoteReference w:id="3"/>
       </w:r>
       <w:r>
-        <w:t xml:space="preserve">. Aspecten zijn </w:t>
-      </w:r>
-      <w:proofErr w:type="spellStart"/>
-      <w:r>
-        <w:t>compositionele</w:t>
-      </w:r>
-      <w:proofErr w:type="spellEnd"/>
-      <w:r>
-        <w:t xml:space="preserve"> elementen die</w:t>
+        <w:t>. Aspecten zijn compositionele elementen die</w:t>
       </w:r>
       <w:r>
         <w:t xml:space="preserve"> Acties bijdragen aan Contexten (verderop </w:t>
@@ -429,207 +326,134 @@
       <w:r>
         <w:t xml:space="preserve">Deze rollen zijn voorzien van een </w:t>
       </w:r>
-      <w:proofErr w:type="spellStart"/>
       <w:r>
         <w:t>PropertyEisen</w:t>
       </w:r>
       <w:r>
+        <w:t xml:space="preserve">Pakket. Een </w:t>
+      </w:r>
+      <w:r>
+        <w:rPr>
+          <w:i/>
+        </w:rPr>
+        <w:t>PropertyEisen</w:t>
+      </w:r>
+      <w:r>
+        <w:rPr>
+          <w:i/>
+        </w:rPr>
         <w:t>Pakket</w:t>
       </w:r>
-      <w:proofErr w:type="spellEnd"/>
-      <w:r>
-        <w:t xml:space="preserve">. Een </w:t>
-      </w:r>
-      <w:proofErr w:type="spellStart"/>
+      <w:r>
+        <w:t xml:space="preserve"> is te vergelijken met een View. In essentie is het een opsomming van Properties, maar die kunnen</w:t>
+      </w:r>
+      <w:r>
+        <w:t xml:space="preserve">, i.t.t. </w:t>
+      </w:r>
+      <w:r>
+        <w:t xml:space="preserve">bij het gewone gebruik van </w:t>
+      </w:r>
+      <w:r>
+        <w:t>een View</w:t>
+      </w:r>
+      <w:r>
+        <w:t xml:space="preserve"> (bij een Rol)</w:t>
+      </w:r>
+      <w:r>
+        <w:t>,</w:t>
+      </w:r>
+      <w:r>
+        <w:t xml:space="preserve"> ter plekke gedefinieerd zijn</w:t>
+      </w:r>
+      <w:r>
+        <w:rPr>
+          <w:rStyle w:val="Voetnootmarkering"/>
+        </w:rPr>
+        <w:footnoteReference w:id="5"/>
+      </w:r>
+      <w:r>
+        <w:t xml:space="preserve">. </w:t>
+      </w:r>
+    </w:p>
+    <w:p>
+      <w:r>
+        <w:t xml:space="preserve">De werking van een PropertyEisenPakket is dat elke RolInContext </w:t>
+      </w:r>
+      <w:r>
+        <w:t>die we willen binden aan ee</w:t>
+      </w:r>
+      <w:r>
+        <w:t>n SyntactischeRol de vereiste Properties moet dragen</w:t>
+      </w:r>
+      <w:r>
+        <w:rPr>
+          <w:rStyle w:val="Voetnootmarkering"/>
+        </w:rPr>
+        <w:footnoteReference w:id="6"/>
+      </w:r>
+      <w:r>
+        <w:t>.</w:t>
+      </w:r>
+      <w:r>
+        <w:t xml:space="preserve"> De type checker ziet daarop toe.</w:t>
+      </w:r>
+    </w:p>
+    <w:p>
+      <w:pPr>
+        <w:pStyle w:val="Kop2"/>
+      </w:pPr>
+      <w:r>
+        <w:t>Compositie met Aspecten</w:t>
+      </w:r>
+    </w:p>
+    <w:p>
+      <w:r>
+        <w:t>We kunnen een Context uitbreiden door er een Aspect aan toe te voegen.</w:t>
+      </w:r>
+      <w:r>
+        <w:t xml:space="preserve"> Daarmee voegen we dus minstens één Actie toe aan deze Context. Dat heeft alleen zin, als we aangeven welke Rollen in die Context gebonden kunnen worden aan de Syntactische Rollen van de Actie. Deze afbeelding valt onder het begrip </w:t>
+      </w:r>
       <w:r>
         <w:rPr>
           <w:i/>
         </w:rPr>
-        <w:t>PropertyEisen</w:t>
-      </w:r>
-      <w:r>
-        <w:rPr>
-          <w:i/>
-        </w:rPr>
-        <w:t>Pakket</w:t>
-      </w:r>
-      <w:proofErr w:type="spellEnd"/>
-      <w:r>
-        <w:t xml:space="preserve"> is te vergelijken met een View. In essentie is het een opsomming van </w:t>
-      </w:r>
-      <w:proofErr w:type="spellStart"/>
-      <w:r>
-        <w:t>Properties</w:t>
-      </w:r>
-      <w:proofErr w:type="spellEnd"/>
-      <w:r>
-        <w:t>, maar die kunnen</w:t>
-      </w:r>
-      <w:r>
-        <w:t xml:space="preserve">, i.t.t. </w:t>
-      </w:r>
-      <w:r>
-        <w:t xml:space="preserve">bij het gewone gebruik van </w:t>
-      </w:r>
-      <w:r>
-        <w:t>een View</w:t>
-      </w:r>
-      <w:r>
-        <w:t xml:space="preserve"> (bij een Rol)</w:t>
-      </w:r>
-      <w:r>
-        <w:t>,</w:t>
-      </w:r>
-      <w:r>
-        <w:t xml:space="preserve"> ter plekke gedefinieerd zijn</w:t>
+        <w:t>contextualisering</w:t>
+      </w:r>
+      <w:r>
+        <w:t xml:space="preserve">. </w:t>
+      </w:r>
+      <w:r>
+        <w:t>Zonder contextualisering zou de toegevoegde Actie vrij rondzweven in de Context en totaal nutteloos zijn, want geen enkele Actor zou hem kunnen uitvoeren.</w:t>
+      </w:r>
+    </w:p>
+    <w:p>
+      <w:r>
+        <w:t xml:space="preserve">De betreffende RolInContext moet wel de vereiste Properties dragen. </w:t>
+      </w:r>
+      <w:r>
+        <w:t xml:space="preserve">De modelleur moet voor elke vereiste Property aangeven welke door de Rol gedragen Property daarmee correspondeert. De type checker ziet </w:t>
+      </w:r>
+      <w:r>
+        <w:t>erop</w:t>
+      </w:r>
+      <w:r>
+        <w:t xml:space="preserve"> toe of de aangegeven afbeelding klopt</w:t>
       </w:r>
       <w:r>
         <w:rPr>
           <w:rStyle w:val="Voetnootmarkering"/>
         </w:rPr>
-        <w:footnoteReference w:id="5"/>
-      </w:r>
-      <w:r>
-        <w:t xml:space="preserve">. </w:t>
-      </w:r>
-    </w:p>
-    <w:p>
-      <w:r>
-        <w:t xml:space="preserve">De werking van een </w:t>
-      </w:r>
-      <w:proofErr w:type="spellStart"/>
-      <w:r>
-        <w:t>PropertyEisenPakket</w:t>
-      </w:r>
-      <w:proofErr w:type="spellEnd"/>
-      <w:r>
-        <w:t xml:space="preserve"> is dat elke </w:t>
-      </w:r>
-      <w:proofErr w:type="spellStart"/>
-      <w:r>
-        <w:t>RolInContext</w:t>
-      </w:r>
-      <w:proofErr w:type="spellEnd"/>
-      <w:r>
-        <w:t xml:space="preserve"> </w:t>
-      </w:r>
-      <w:r>
-        <w:t>die we willen binden aan ee</w:t>
-      </w:r>
-      <w:r>
-        <w:t xml:space="preserve">n </w:t>
-      </w:r>
-      <w:proofErr w:type="spellStart"/>
-      <w:r>
-        <w:t>SyntactischeRol</w:t>
-      </w:r>
-      <w:proofErr w:type="spellEnd"/>
-      <w:r>
-        <w:t xml:space="preserve"> de vereiste </w:t>
-      </w:r>
-      <w:proofErr w:type="spellStart"/>
-      <w:r>
-        <w:t>Properties</w:t>
-      </w:r>
-      <w:proofErr w:type="spellEnd"/>
-      <w:r>
-        <w:t xml:space="preserve"> moet dragen</w:t>
-      </w:r>
-      <w:r>
-        <w:rPr>
-          <w:rStyle w:val="Voetnootmarkering"/>
-        </w:rPr>
-        <w:footnoteReference w:id="6"/>
+        <w:footnoteReference w:id="7"/>
       </w:r>
       <w:r>
         <w:t>.</w:t>
       </w:r>
-      <w:r>
-        <w:t xml:space="preserve"> De type checker ziet daarop toe.</w:t>
-      </w:r>
     </w:p>
     <w:p>
       <w:pPr>
         <w:pStyle w:val="Kop2"/>
       </w:pPr>
       <w:r>
-        <w:t>Compositie met Aspecten</w:t>
-      </w:r>
-    </w:p>
-    <w:p>
-      <w:r>
-        <w:t>We kunnen een Context uitbreiden door er een Aspect aan toe te voegen.</w:t>
-      </w:r>
-      <w:r>
-        <w:t xml:space="preserve"> Daarmee voegen we dus minstens één Actie toe aan deze Context. Dat heeft alleen zin, als we aangeven welke Rollen in die Context gebonden kunnen worden aan de Syntactische Rollen van de Actie. Deze afbeelding valt onder het begrip </w:t>
-      </w:r>
-      <w:proofErr w:type="spellStart"/>
-      <w:r>
-        <w:rPr>
-          <w:i/>
-        </w:rPr>
-        <w:t>contextualisering</w:t>
-      </w:r>
-      <w:proofErr w:type="spellEnd"/>
-      <w:r>
-        <w:t xml:space="preserve">. </w:t>
-      </w:r>
-      <w:r>
-        <w:t xml:space="preserve">Zonder </w:t>
-      </w:r>
-      <w:proofErr w:type="spellStart"/>
-      <w:r>
-        <w:t>contextualisering</w:t>
-      </w:r>
-      <w:proofErr w:type="spellEnd"/>
-      <w:r>
-        <w:t xml:space="preserve"> zou de toegevoegde Actie vrij rondzweven in de Context en totaal nutteloos zijn, want geen enkele Actor zou hem kunnen uitvoeren.</w:t>
-      </w:r>
-    </w:p>
-    <w:p>
-      <w:r>
-        <w:t xml:space="preserve">De betreffende </w:t>
-      </w:r>
-      <w:proofErr w:type="spellStart"/>
-      <w:r>
-        <w:t>RolInContext</w:t>
-      </w:r>
-      <w:proofErr w:type="spellEnd"/>
-      <w:r>
-        <w:t xml:space="preserve"> moet wel de vereiste </w:t>
-      </w:r>
-      <w:proofErr w:type="spellStart"/>
-      <w:r>
-        <w:t>Properties</w:t>
-      </w:r>
-      <w:proofErr w:type="spellEnd"/>
-      <w:r>
-        <w:t xml:space="preserve"> dragen. </w:t>
-      </w:r>
-      <w:r>
-        <w:t xml:space="preserve">De modelleur moet voor elke vereiste Property aangeven welke door de Rol gedragen Property daarmee correspondeert. De type checker ziet </w:t>
-      </w:r>
-      <w:r>
-        <w:t>erop</w:t>
-      </w:r>
-      <w:r>
-        <w:t xml:space="preserve"> toe of de aangegeven afbeelding klopt</w:t>
-      </w:r>
-      <w:r>
-        <w:rPr>
-          <w:rStyle w:val="Voetnootmarkering"/>
-        </w:rPr>
-        <w:footnoteReference w:id="7"/>
-      </w:r>
-      <w:r>
-        <w:t>.</w:t>
-      </w:r>
-    </w:p>
-    <w:p>
-      <w:pPr>
-        <w:pStyle w:val="Kop2"/>
-      </w:pPr>
-      <w:r>
         <w:t>Rollen</w:t>
       </w:r>
       <w:r>
@@ -651,52 +475,23 @@
       <w:r>
         <w:t xml:space="preserve">Een Rol in een Aspect kunnen we </w:t>
       </w:r>
-      <w:proofErr w:type="spellStart"/>
-      <w:r>
-        <w:t>Properties</w:t>
-      </w:r>
-      <w:proofErr w:type="spellEnd"/>
-      <w:r>
-        <w:t xml:space="preserve"> </w:t>
-      </w:r>
-      <w:r>
-        <w:t xml:space="preserve">geven. Het </w:t>
-      </w:r>
-      <w:proofErr w:type="spellStart"/>
-      <w:r>
-        <w:t>PropertyEisenPakket</w:t>
-      </w:r>
-      <w:proofErr w:type="spellEnd"/>
-      <w:r>
-        <w:t xml:space="preserve"> van de Syntactische Rollen van de Acties in het Aspect kunnen we d</w:t>
-      </w:r>
-      <w:r>
-        <w:t xml:space="preserve">an uitdrukken in termen van de </w:t>
-      </w:r>
-      <w:proofErr w:type="spellStart"/>
-      <w:r>
-        <w:t>P</w:t>
-      </w:r>
-      <w:r>
-        <w:t>roperties</w:t>
-      </w:r>
-      <w:proofErr w:type="spellEnd"/>
-      <w:r>
-        <w:t xml:space="preserve"> </w:t>
+      <w:r>
+        <w:t xml:space="preserve">Properties </w:t>
+      </w:r>
+      <w:r>
+        <w:t>geven. Het PropertyEisenPakket van de Syntactische Rollen van de Acties in het Aspect kunnen we d</w:t>
+      </w:r>
+      <w:r>
+        <w:t>an uitdrukken in termen van de P</w:t>
+      </w:r>
+      <w:r>
+        <w:t xml:space="preserve">roperties </w:t>
       </w:r>
       <w:r>
         <w:t xml:space="preserve">van </w:t>
       </w:r>
       <w:r>
-        <w:t xml:space="preserve">de Rollen. We nemen dan in het </w:t>
-      </w:r>
-      <w:proofErr w:type="spellStart"/>
-      <w:r>
-        <w:t>PropertyEisenPakket</w:t>
-      </w:r>
-      <w:proofErr w:type="spellEnd"/>
-      <w:r>
-        <w:t xml:space="preserve"> van de Actie een </w:t>
+        <w:t xml:space="preserve">de Rollen. We nemen dan in het PropertyEisenPakket van de Actie een </w:t>
       </w:r>
       <w:r>
         <w:rPr>
@@ -723,15 +518,7 @@
         <w:t xml:space="preserve"> de Acties naar te verwijzen.</w:t>
       </w:r>
       <w:r>
-        <w:t xml:space="preserve"> Denk bijvoorbeeld aan Raadpleeg- en Beheer Acties die op dezelfde </w:t>
-      </w:r>
-      <w:proofErr w:type="spellStart"/>
-      <w:r>
-        <w:t>properties</w:t>
-      </w:r>
-      <w:proofErr w:type="spellEnd"/>
-      <w:r>
-        <w:t xml:space="preserve"> van hun object werken.</w:t>
+        <w:t xml:space="preserve"> Denk bijvoorbeeld aan Raadpleeg- en Beheer Acties die op dezelfde properties van hun object werken.</w:t>
       </w:r>
     </w:p>
     <w:p>
@@ -764,13 +551,8 @@
           <w:numId w:val="16"/>
         </w:numPr>
       </w:pPr>
-      <w:proofErr w:type="gramStart"/>
-      <w:r>
-        <w:t>door</w:t>
-      </w:r>
-      <w:proofErr w:type="gramEnd"/>
-      <w:r>
-        <w:t xml:space="preserve"> zo’n Rol over te nemen in een Context, of</w:t>
+      <w:r>
+        <w:t>door zo’n Rol over te nemen in een Context, of</w:t>
       </w:r>
     </w:p>
     <w:p>
@@ -781,63 +563,29 @@
           <w:numId w:val="16"/>
         </w:numPr>
       </w:pPr>
-      <w:proofErr w:type="gramStart"/>
-      <w:r>
-        <w:t>door</w:t>
-      </w:r>
-      <w:proofErr w:type="gramEnd"/>
-      <w:r>
-        <w:t xml:space="preserve"> zo’n Rol te verbinden </w:t>
-      </w:r>
-      <w:r>
-        <w:t xml:space="preserve">met een bestaande </w:t>
-      </w:r>
-      <w:proofErr w:type="spellStart"/>
-      <w:r>
-        <w:t>RolInContext</w:t>
-      </w:r>
-      <w:proofErr w:type="spellEnd"/>
-      <w:r>
-        <w:t>.</w:t>
+      <w:r>
+        <w:t xml:space="preserve">door zo’n Rol te verbinden </w:t>
+      </w:r>
+      <w:r>
+        <w:t>met een bestaande RolInContext.</w:t>
       </w:r>
     </w:p>
     <w:p>
       <w:pPr>
         <w:pStyle w:val="Kop2"/>
       </w:pPr>
-      <w:proofErr w:type="spellStart"/>
-      <w:r>
-        <w:t>Properties</w:t>
-      </w:r>
-      <w:proofErr w:type="spellEnd"/>
-      <w:r>
-        <w:t xml:space="preserve"> toevoegen of afbeelden</w:t>
-      </w:r>
-    </w:p>
-    <w:p>
-      <w:r>
-        <w:t xml:space="preserve">Als we een Rol A verbinden met een bestaande </w:t>
-      </w:r>
-      <w:proofErr w:type="spellStart"/>
-      <w:r>
-        <w:t>RolInContext</w:t>
-      </w:r>
-      <w:proofErr w:type="spellEnd"/>
-      <w:r>
-        <w:t xml:space="preserve"> R, moeten we voor elke Property van de aspectrol A bepalen of we die toevoegen aan R, of afbeelden op een property van R.</w:t>
-      </w:r>
-    </w:p>
-    <w:p>
-      <w:r>
-        <w:t xml:space="preserve">We kunnen afbeelden op een lokale property van R, of op een property van de </w:t>
-      </w:r>
-      <w:proofErr w:type="spellStart"/>
-      <w:r>
-        <w:t>mogelijkeBinding</w:t>
-      </w:r>
-      <w:proofErr w:type="spellEnd"/>
-      <w:r>
-        <w:t xml:space="preserve"> van R.</w:t>
+      <w:r>
+        <w:t>Properties toevoegen of afbeelden</w:t>
+      </w:r>
+    </w:p>
+    <w:p>
+      <w:r>
+        <w:t>Als we een Rol A verbinden met een bestaande RolInContext R, moeten we voor elke Property van de aspectrol A bepalen of we die toevoegen aan R, of afbeelden op een property van R.</w:t>
+      </w:r>
+    </w:p>
+    <w:p>
+      <w:r>
+        <w:t>We kunnen afbeelden op een lokale property van R, of op een property van de mogelijkeBinding van R.</w:t>
       </w:r>
     </w:p>
     <w:p>
@@ -850,67 +598,27 @@
     </w:p>
     <w:p>
       <w:r>
-        <w:t xml:space="preserve">We binden een Rol aan een Rol of een Context (waarbij we eigenlijk binden aan de </w:t>
-      </w:r>
-      <w:proofErr w:type="spellStart"/>
-      <w:r>
-        <w:t>BuitenRol</w:t>
-      </w:r>
-      <w:proofErr w:type="spellEnd"/>
-      <w:r>
-        <w:t xml:space="preserve"> van die Context). Als een Rol a gebonden is aan een Rol b, kunnen we bij a elke Property van b opvragen alsof het een Property van a was.</w:t>
-      </w:r>
-    </w:p>
-    <w:p>
-      <w:r>
-        <w:t xml:space="preserve">Op type-niveau, als Rol B de </w:t>
-      </w:r>
-      <w:proofErr w:type="spellStart"/>
-      <w:r>
-        <w:t>mogelijkeBinding</w:t>
-      </w:r>
-      <w:proofErr w:type="spellEnd"/>
-      <w:r>
-        <w:t xml:space="preserve"> is van Rol A, wordt elke Property die gedragen wordt door B, óók gedragen door A.</w:t>
-      </w:r>
-    </w:p>
-    <w:p>
-      <w:r>
-        <w:t xml:space="preserve">Het is alsof B </w:t>
-      </w:r>
-      <w:proofErr w:type="spellStart"/>
-      <w:r>
-        <w:t>gecontextualiseerd</w:t>
-      </w:r>
-      <w:proofErr w:type="spellEnd"/>
-      <w:r>
-        <w:t xml:space="preserve"> is in A!</w:t>
-      </w:r>
-    </w:p>
-    <w:p>
-      <w:r>
-        <w:t xml:space="preserve">Beschouwen we een Rol als een Product van </w:t>
-      </w:r>
-      <w:proofErr w:type="spellStart"/>
-      <w:r>
-        <w:t>Properties</w:t>
-      </w:r>
-      <w:proofErr w:type="spellEnd"/>
-      <w:r>
-        <w:t>, dan zien we dat binding van Rollen precies voldoet aan de definitie van Aspect-zijn voor Product types.</w:t>
-      </w:r>
-    </w:p>
-    <w:p>
-      <w:r>
-        <w:t xml:space="preserve">Kortom, als Rol B de </w:t>
-      </w:r>
-      <w:proofErr w:type="spellStart"/>
-      <w:r>
-        <w:t>mogelijkeBinding</w:t>
-      </w:r>
-      <w:proofErr w:type="spellEnd"/>
-      <w:r>
-        <w:t xml:space="preserve"> is van Rol A, is B een Aspect van A.</w:t>
+        <w:t>We binden een Rol aan een Rol of een Context (waarbij we eigenlijk binden aan de BuitenRol van die Context). Als een Rol a gebonden is aan een Rol b, kunnen we bij a elke Property van b opvragen alsof het een Property van a was.</w:t>
+      </w:r>
+    </w:p>
+    <w:p>
+      <w:r>
+        <w:t>Op type-niveau, als Rol B de mogelijkeBinding is van Rol A, wordt elke Property die gedragen wordt door B, óók gedragen door A.</w:t>
+      </w:r>
+    </w:p>
+    <w:p>
+      <w:r>
+        <w:t>Het is alsof B gecontextualiseerd is in A!</w:t>
+      </w:r>
+    </w:p>
+    <w:p>
+      <w:r>
+        <w:t>Beschouwen we een Rol als een Product van Properties, dan zien we dat binding van Rollen precies voldoet aan de definitie van Aspect-zijn voor Product types.</w:t>
+      </w:r>
+    </w:p>
+    <w:p>
+      <w:r>
+        <w:t>Kortom, als Rol B de mogelijkeBinding is van Rol A, is B een Aspect van A.</w:t>
       </w:r>
     </w:p>
     <w:p>
@@ -926,13 +634,8 @@
           <w:numId w:val="17"/>
         </w:numPr>
       </w:pPr>
-      <w:proofErr w:type="gramStart"/>
-      <w:r>
-        <w:t>run</w:t>
-      </w:r>
-      <w:proofErr w:type="gramEnd"/>
-      <w:r>
-        <w:t xml:space="preserve"> time is de waarde van een Property van X gerepresenteerd bij de instantie van A, terwijl de waarde van een Property van B gerepresenteerd is bij de instantie van B;</w:t>
+      <w:r>
+        <w:t>run time is de waarde van een Property van X gerepresenteerd bij de instantie van A, terwijl de waarde van een Property van B gerepresenteerd is bij de instantie van B;</w:t>
       </w:r>
     </w:p>
     <w:p>
@@ -943,49 +646,18 @@
           <w:numId w:val="17"/>
         </w:numPr>
       </w:pPr>
-      <w:proofErr w:type="gramStart"/>
-      <w:r>
-        <w:t>het</w:t>
-      </w:r>
-      <w:proofErr w:type="gramEnd"/>
-      <w:r>
-        <w:t xml:space="preserve"> is niet mogelijk om een Property van B af te beelden op een Property van A. Als B een </w:t>
-      </w:r>
-      <w:proofErr w:type="spellStart"/>
-      <w:r>
-        <w:t>PropertyEisenPakket</w:t>
-      </w:r>
-      <w:proofErr w:type="spellEnd"/>
-      <w:r>
-        <w:t xml:space="preserve"> heeft, kunnen we daar niets mee doen op het moment dat we B tot </w:t>
-      </w:r>
-      <w:proofErr w:type="spellStart"/>
-      <w:r>
-        <w:t>mogelijkeBinding</w:t>
-      </w:r>
-      <w:proofErr w:type="spellEnd"/>
-      <w:r>
-        <w:t xml:space="preserve"> van A verklaren. Met andere woorden: alléén de </w:t>
-      </w:r>
-      <w:proofErr w:type="spellStart"/>
-      <w:r>
-        <w:t>Properties</w:t>
-      </w:r>
-      <w:proofErr w:type="spellEnd"/>
-      <w:r>
-        <w:t xml:space="preserve"> die B bijdraagt, zijn beschikbaar voor instanties van A.</w:t>
+      <w:r>
+        <w:t>het is niet mogelijk om een Property van B af te beelden op een Property van A. Als B een PropertyEisenPakket heeft, kunnen we daar niets mee doen op het moment dat we B tot mogelijkeBinding van A verklaren. Met andere woorden: alléén de Properties die B bijdraagt, zijn beschikbaar voor instanties van A.</w:t>
       </w:r>
     </w:p>
     <w:p>
       <w:pPr>
         <w:pStyle w:val="Kop1"/>
       </w:pPr>
-      <w:proofErr w:type="spellStart"/>
       <w:r>
         <w:lastRenderedPageBreak/>
         <w:t>Contextualisering</w:t>
       </w:r>
-      <w:proofErr w:type="spellEnd"/>
     </w:p>
     <w:p>
       <w:r>
@@ -1008,30 +680,12 @@
           <w:lang w:val="en-US"/>
         </w:rPr>
       </w:pPr>
-      <w:proofErr w:type="spellStart"/>
-      <w:proofErr w:type="gramStart"/>
-      <w:r>
-        <w:rPr>
-          <w:lang w:val="en-US"/>
-        </w:rPr>
-        <w:t>psp:Context</w:t>
-      </w:r>
-      <w:proofErr w:type="spellEnd"/>
-      <w:proofErr w:type="gramEnd"/>
-      <w:r>
-        <w:rPr>
-          <w:lang w:val="en-US"/>
-        </w:rPr>
-        <w:t xml:space="preserve"> </w:t>
-      </w:r>
-      <w:proofErr w:type="spellStart"/>
-      <w:r>
-        <w:rPr>
-          <w:lang w:val="en-US"/>
-        </w:rPr>
-        <w:t>usr:C</w:t>
-      </w:r>
-      <w:proofErr w:type="spellEnd"/>
+      <w:r>
+        <w:rPr>
+          <w:lang w:val="en-US"/>
+        </w:rPr>
+        <w:t>psp:Context usr:C</w:t>
+      </w:r>
     </w:p>
     <w:p>
       <w:pPr>
@@ -1045,29 +699,7 @@
           <w:lang w:val="en-US"/>
         </w:rPr>
         <w:tab/>
-      </w:r>
-      <w:proofErr w:type="spellStart"/>
-      <w:proofErr w:type="gramStart"/>
-      <w:r>
-        <w:rPr>
-          <w:lang w:val="en-US"/>
-        </w:rPr>
-        <w:t>psp:aspect</w:t>
-      </w:r>
-      <w:proofErr w:type="spellEnd"/>
-      <w:proofErr w:type="gramEnd"/>
-      <w:r>
-        <w:rPr>
-          <w:lang w:val="en-US"/>
-        </w:rPr>
-        <w:t xml:space="preserve"> </w:t>
-      </w:r>
-      <w:proofErr w:type="spellStart"/>
-      <w:r>
-        <w:rPr>
-          <w:lang w:val="en-US"/>
-        </w:rPr>
-        <w:t>usr:</w:t>
+        <w:t>psp:aspect usr:</w:t>
       </w:r>
       <w:r>
         <w:rPr>
@@ -1075,7 +707,6 @@
         </w:rPr>
         <w:t>A</w:t>
       </w:r>
-      <w:proofErr w:type="spellEnd"/>
     </w:p>
     <w:p>
       <w:pPr>
@@ -1107,13 +738,8 @@
           <w:numId w:val="18"/>
         </w:numPr>
       </w:pPr>
-      <w:proofErr w:type="gramStart"/>
-      <w:r>
-        <w:t>we</w:t>
-      </w:r>
-      <w:proofErr w:type="gramEnd"/>
-      <w:r>
-        <w:t xml:space="preserve"> voegen R</w:t>
+      <w:r>
+        <w:t>we voegen R</w:t>
       </w:r>
       <w:r>
         <w:rPr>
@@ -1133,13 +759,8 @@
           <w:numId w:val="18"/>
         </w:numPr>
       </w:pPr>
-      <w:proofErr w:type="gramStart"/>
-      <w:r>
-        <w:t>we</w:t>
-      </w:r>
-      <w:proofErr w:type="gramEnd"/>
-      <w:r>
-        <w:t xml:space="preserve"> beelden R</w:t>
+      <w:r>
+        <w:t>we beelden R</w:t>
       </w:r>
       <w:r>
         <w:rPr>
@@ -1162,23 +783,7 @@
     </w:p>
     <w:p>
       <w:r>
-        <w:t xml:space="preserve">Een toevoeging vereist geen verdere representatie. Dat betekent dat een query die de voor C gedefinieerde Rollen opzoekt, recursief de aspecten van C moet aflopen op zoek naar rollen die niet zijn afgebeeld, bij </w:t>
-      </w:r>
-      <w:proofErr w:type="spellStart"/>
-      <w:r>
-        <w:t>contextualisering</w:t>
-      </w:r>
-      <w:proofErr w:type="spellEnd"/>
-      <w:r>
-        <w:t xml:space="preserve">. Merk op dat deze rollen de </w:t>
-      </w:r>
-      <w:proofErr w:type="spellStart"/>
-      <w:r>
-        <w:t>namespace</w:t>
-      </w:r>
-      <w:proofErr w:type="spellEnd"/>
-      <w:r>
-        <w:t xml:space="preserve"> van hun Aspect hebben.</w:t>
+        <w:t>Een toevoeging vereist geen verdere representatie. Dat betekent dat een query die de voor C gedefinieerde Rollen opzoekt, recursief de aspecten van C moet aflopen op zoek naar rollen die niet zijn afgebeeld, bij contextualisering. Merk op dat deze rollen de namespace van hun Aspect hebben.</w:t>
       </w:r>
     </w:p>
     <w:p>
@@ -1193,30 +798,12 @@
           <w:lang w:val="en-US"/>
         </w:rPr>
       </w:pPr>
-      <w:proofErr w:type="spellStart"/>
-      <w:proofErr w:type="gramStart"/>
-      <w:r>
-        <w:rPr>
-          <w:lang w:val="en-US"/>
-        </w:rPr>
-        <w:t>psp:Context</w:t>
-      </w:r>
-      <w:proofErr w:type="spellEnd"/>
-      <w:proofErr w:type="gramEnd"/>
-      <w:r>
-        <w:rPr>
-          <w:lang w:val="en-US"/>
-        </w:rPr>
-        <w:t xml:space="preserve"> </w:t>
-      </w:r>
-      <w:proofErr w:type="spellStart"/>
-      <w:r>
-        <w:rPr>
-          <w:lang w:val="en-US"/>
-        </w:rPr>
-        <w:t>usr:C</w:t>
-      </w:r>
-      <w:proofErr w:type="spellEnd"/>
+      <w:r>
+        <w:rPr>
+          <w:lang w:val="en-US"/>
+        </w:rPr>
+        <w:t>psp:Context usr:C</w:t>
+      </w:r>
     </w:p>
     <w:p>
       <w:pPr>
@@ -1230,29 +817,7 @@
           <w:lang w:val="en-US"/>
         </w:rPr>
         <w:tab/>
-      </w:r>
-      <w:proofErr w:type="spellStart"/>
-      <w:proofErr w:type="gramStart"/>
-      <w:r>
-        <w:rPr>
-          <w:lang w:val="en-US"/>
-        </w:rPr>
-        <w:t>psp:aspect</w:t>
-      </w:r>
-      <w:proofErr w:type="spellEnd"/>
-      <w:proofErr w:type="gramEnd"/>
-      <w:r>
-        <w:rPr>
-          <w:lang w:val="en-US"/>
-        </w:rPr>
-        <w:t xml:space="preserve"> </w:t>
-      </w:r>
-      <w:proofErr w:type="spellStart"/>
-      <w:r>
-        <w:rPr>
-          <w:lang w:val="en-US"/>
-        </w:rPr>
-        <w:t>usr:</w:t>
+        <w:t>psp:aspect usr:</w:t>
       </w:r>
       <w:r>
         <w:rPr>
@@ -1260,7 +825,6 @@
         </w:rPr>
         <w:t>A</w:t>
       </w:r>
-      <w:proofErr w:type="spellEnd"/>
     </w:p>
     <w:p>
       <w:pPr>
@@ -1274,22 +838,7 @@
           <w:lang w:val="en-US"/>
         </w:rPr>
         <w:tab/>
-      </w:r>
-      <w:proofErr w:type="spellStart"/>
-      <w:proofErr w:type="gramStart"/>
-      <w:r>
-        <w:rPr>
-          <w:lang w:val="en-US"/>
-        </w:rPr>
-        <w:t>psp:rolInContext</w:t>
-      </w:r>
-      <w:proofErr w:type="spellEnd"/>
-      <w:proofErr w:type="gramEnd"/>
-      <w:r>
-        <w:rPr>
-          <w:lang w:val="en-US"/>
-        </w:rPr>
-        <w:t xml:space="preserve"> =&gt;</w:t>
+        <w:t>psp:rolInContext =&gt;</w:t>
       </w:r>
     </w:p>
     <w:p>
@@ -1310,95 +859,343 @@
           <w:lang w:val="en-US"/>
         </w:rPr>
         <w:tab/>
-      </w:r>
-      <w:proofErr w:type="spellStart"/>
-      <w:proofErr w:type="gramStart"/>
-      <w:r>
-        <w:rPr>
-          <w:lang w:val="en-US"/>
-        </w:rPr>
-        <w:t>psp:Rol</w:t>
-      </w:r>
-      <w:proofErr w:type="spellEnd"/>
-      <w:proofErr w:type="gramEnd"/>
-      <w:r>
-        <w:rPr>
-          <w:lang w:val="en-US"/>
-        </w:rPr>
-        <w:t xml:space="preserve"> $</w:t>
-      </w:r>
-      <w:proofErr w:type="spellStart"/>
-      <w:r>
-        <w:rPr>
-          <w:lang w:val="en-US"/>
-        </w:rPr>
+        <w:t>psp:Rol $R</w:t>
+      </w:r>
+      <w:r>
+        <w:rPr>
+          <w:vertAlign w:val="subscript"/>
+          <w:lang w:val="en-US"/>
+        </w:rPr>
+        <w:t>c</w:t>
+      </w:r>
+    </w:p>
+    <w:p>
+      <w:pPr>
+        <w:pStyle w:val="Code"/>
+        <w:rPr>
+          <w:lang w:val="en-US"/>
+        </w:rPr>
+      </w:pPr>
+      <w:r>
+        <w:rPr>
+          <w:lang w:val="en-US"/>
+        </w:rPr>
+        <w:tab/>
+      </w:r>
+      <w:r>
+        <w:rPr>
+          <w:lang w:val="en-US"/>
+        </w:rPr>
+        <w:tab/>
+      </w:r>
+      <w:r>
+        <w:rPr>
+          <w:lang w:val="en-US"/>
+        </w:rPr>
+        <w:tab/>
+        <w:t>psp:aspectRol =&gt; usr:A$R</w:t>
+      </w:r>
+      <w:r>
+        <w:rPr>
+          <w:vertAlign w:val="subscript"/>
+          <w:lang w:val="en-US"/>
+        </w:rPr>
+        <w:t>a</w:t>
+      </w:r>
+    </w:p>
+    <w:p>
+      <w:pPr>
+        <w:pStyle w:val="Code"/>
+        <w:rPr>
+          <w:lang w:val="en-US"/>
+        </w:rPr>
+      </w:pPr>
+    </w:p>
+    <w:p>
+      <w:r>
+        <w:t xml:space="preserve">Als </w:t>
+      </w:r>
+      <w:r>
         <w:t>R</w:t>
       </w:r>
       <w:r>
         <w:rPr>
           <w:vertAlign w:val="subscript"/>
-          <w:lang w:val="en-US"/>
         </w:rPr>
         <w:t>c</w:t>
       </w:r>
-      <w:proofErr w:type="spellEnd"/>
+      <w:r>
+        <w:t xml:space="preserve"> de rol </w:t>
+      </w:r>
+      <w:r>
+        <w:t>R</w:t>
+      </w:r>
+      <w:r>
+        <w:rPr>
+          <w:vertAlign w:val="subscript"/>
+        </w:rPr>
+        <w:t>a</w:t>
+      </w:r>
+      <w:r>
+        <w:t xml:space="preserve"> als aspectrol heeft, is </w:t>
+      </w:r>
+      <w:r>
+        <w:t>R</w:t>
+      </w:r>
+      <w:r>
+        <w:rPr>
+          <w:vertAlign w:val="subscript"/>
+        </w:rPr>
+        <w:t>a</w:t>
+      </w:r>
+      <w:r>
+        <w:t xml:space="preserve"> afgebeeld op </w:t>
+      </w:r>
+      <w:r>
+        <w:t>R</w:t>
+      </w:r>
+      <w:r>
+        <w:rPr>
+          <w:vertAlign w:val="subscript"/>
+        </w:rPr>
+        <w:t>c</w:t>
+      </w:r>
+      <w:r>
+        <w:t>.</w:t>
+      </w:r>
+    </w:p>
+    <w:p>
+      <w:r>
+        <w:t xml:space="preserve">Merk op dat we de rol </w:t>
+      </w:r>
+      <w:r>
+        <w:t>R</w:t>
+      </w:r>
+      <w:r>
+        <w:rPr>
+          <w:vertAlign w:val="subscript"/>
+        </w:rPr>
+        <w:t>c</w:t>
+      </w:r>
+      <w:r>
+        <w:t xml:space="preserve"> verder</w:t>
+      </w:r>
+      <w:r>
+        <w:t xml:space="preserve"> properties mogen geven zoals we willen. Ook mogen we de mogelijkeBinding bepalen, maar daar zijn we wel beperkt tot types die een specialisatie zijn van de mogelijkeBinding van de aspectrol R</w:t>
+      </w:r>
+      <w:r>
+        <w:rPr>
+          <w:vertAlign w:val="subscript"/>
+        </w:rPr>
+        <w:t>a</w:t>
+      </w:r>
+      <w:r>
+        <w:t>.</w:t>
+      </w:r>
+    </w:p>
+    <w:p>
+      <w:r>
+        <w:t>We mogen meerdere rollen (uit evenzovele Aspecten) afbeelden op R</w:t>
+      </w:r>
+      <w:r>
+        <w:rPr>
+          <w:vertAlign w:val="subscript"/>
+        </w:rPr>
+        <w:t>c</w:t>
+      </w:r>
+      <w:r>
+        <w:t>. Daarbij geldt dat de mogelijkeBinding van R</w:t>
+      </w:r>
+      <w:r>
+        <w:rPr>
+          <w:vertAlign w:val="subscript"/>
+        </w:rPr>
+        <w:t>a</w:t>
+      </w:r>
+      <w:r>
+        <w:t xml:space="preserve"> beperkt wordt tot de doorsnede van de types van de mogelijke bindingen van de aspectrollen.</w:t>
+      </w:r>
+    </w:p>
+    <w:p>
+      <w:pPr>
+        <w:pStyle w:val="Kop2"/>
+        <w:rPr>
+          <w:lang w:val="en-US"/>
+        </w:rPr>
+      </w:pPr>
+      <w:r>
+        <w:rPr>
+          <w:lang w:val="en-US"/>
+        </w:rPr>
+        <w:t>Properties contextualiseren</w:t>
+      </w:r>
+    </w:p>
+    <w:p>
+      <w:r>
+        <w:t xml:space="preserve">Voor een Property van een gecontextualiseerde Rol hebben we dezelfde keuzes als voor een Rol zelf: toevoegen of afbeelden. Voor het afbeelden gebruiken we de rol </w:t>
+      </w:r>
+      <w:r>
+        <w:rPr>
+          <w:rStyle w:val="inlinecode"/>
+        </w:rPr>
+        <w:t>psp:aspectProperty</w:t>
+      </w:r>
+      <w:r>
+        <w:t xml:space="preserve"> in de lokale definitie van de Property. Ook hier hebben we de mogelijkheid om properties uit meerdere Aspecten te contextualiseren naar één en dezelfde property van een Rol van Context C.</w:t>
+      </w:r>
+    </w:p>
+    <w:p>
+      <w:r>
+        <w:t>Maar een aspectproperty kunnen we ook verbinden met een Property van de mogelijkeBinding van een Rol. Oftewel: een Property P</w:t>
+      </w:r>
+      <w:r>
+        <w:rPr>
+          <w:vertAlign w:val="subscript"/>
+        </w:rPr>
+        <w:t>ra</w:t>
+      </w:r>
+      <w:r>
+        <w:t xml:space="preserve"> van de rol R</w:t>
+      </w:r>
+      <w:r>
+        <w:rPr>
+          <w:vertAlign w:val="subscript"/>
+        </w:rPr>
+        <w:t>a</w:t>
+      </w:r>
+      <w:r>
+        <w:t xml:space="preserve"> van aspect A kunnen </w:t>
+      </w:r>
+      <w:r>
+        <w:lastRenderedPageBreak/>
+        <w:t>we afbeelden op een Property van de mogelijkeBinding van de R</w:t>
+      </w:r>
+      <w:r>
+        <w:rPr>
+          <w:vertAlign w:val="subscript"/>
+        </w:rPr>
+        <w:t>c</w:t>
+      </w:r>
+      <w:r>
+        <w:t xml:space="preserve"> van de Context. We doen dat met de rol </w:t>
+      </w:r>
+      <w:r>
+        <w:rPr>
+          <w:rStyle w:val="inlinecode"/>
+        </w:rPr>
+        <w:t>psp:bindingProperty</w:t>
+      </w:r>
+      <w:r>
+        <w:t xml:space="preserve">: </w:t>
+      </w:r>
     </w:p>
     <w:p>
       <w:pPr>
         <w:pStyle w:val="Code"/>
-        <w:rPr>
-          <w:lang w:val="en-US"/>
-        </w:rPr>
-      </w:pPr>
-      <w:r>
-        <w:rPr>
-          <w:lang w:val="en-US"/>
-        </w:rPr>
+      </w:pPr>
+      <w:r>
+        <w:t>psp:Context usr:C</w:t>
+      </w:r>
+    </w:p>
+    <w:p>
+      <w:pPr>
+        <w:pStyle w:val="Code"/>
+        <w:rPr>
+          <w:lang w:val="en-US"/>
+        </w:rPr>
+      </w:pPr>
+      <w:r>
         <w:tab/>
       </w:r>
       <w:r>
         <w:rPr>
           <w:lang w:val="en-US"/>
         </w:rPr>
+        <w:t>psp:aspect usr:</w:t>
+      </w:r>
+      <w:r>
+        <w:rPr>
+          <w:lang w:val="en-US"/>
+        </w:rPr>
+        <w:t>A</w:t>
+      </w:r>
+    </w:p>
+    <w:p>
+      <w:pPr>
+        <w:pStyle w:val="Code"/>
+        <w:rPr>
+          <w:lang w:val="en-US"/>
+        </w:rPr>
+      </w:pPr>
+      <w:r>
+        <w:rPr>
+          <w:lang w:val="en-US"/>
+        </w:rPr>
         <w:tab/>
-      </w:r>
+        <w:t>psp:rolInContext =&gt;</w:t>
+      </w:r>
+    </w:p>
+    <w:p>
+      <w:pPr>
+        <w:pStyle w:val="Code"/>
+        <w:rPr>
+          <w:lang w:val="en-US"/>
+        </w:rPr>
+      </w:pPr>
       <w:r>
         <w:rPr>
           <w:lang w:val="en-US"/>
         </w:rPr>
         <w:tab/>
       </w:r>
-      <w:proofErr w:type="spellStart"/>
-      <w:proofErr w:type="gramStart"/>
-      <w:r>
-        <w:rPr>
-          <w:lang w:val="en-US"/>
-        </w:rPr>
-        <w:t>psp:aspectRol</w:t>
-      </w:r>
-      <w:proofErr w:type="spellEnd"/>
-      <w:proofErr w:type="gramEnd"/>
-      <w:r>
-        <w:rPr>
-          <w:lang w:val="en-US"/>
-        </w:rPr>
-        <w:t xml:space="preserve"> =&gt; </w:t>
-      </w:r>
-      <w:proofErr w:type="spellStart"/>
-      <w:r>
-        <w:rPr>
-          <w:lang w:val="en-US"/>
-        </w:rPr>
-        <w:t>usr:A$R</w:t>
+      <w:r>
+        <w:rPr>
+          <w:lang w:val="en-US"/>
+        </w:rPr>
+        <w:tab/>
+        <w:t>psp:Rol $R</w:t>
       </w:r>
       <w:r>
         <w:rPr>
           <w:vertAlign w:val="subscript"/>
           <w:lang w:val="en-US"/>
         </w:rPr>
+        <w:t>c</w:t>
+      </w:r>
+    </w:p>
+    <w:p>
+      <w:pPr>
+        <w:pStyle w:val="Code"/>
+        <w:rPr>
+          <w:lang w:val="en-US"/>
+        </w:rPr>
+      </w:pPr>
+      <w:r>
+        <w:rPr>
+          <w:lang w:val="en-US"/>
+        </w:rPr>
+        <w:tab/>
+      </w:r>
+      <w:r>
+        <w:rPr>
+          <w:lang w:val="en-US"/>
+        </w:rPr>
+        <w:tab/>
+      </w:r>
+      <w:r>
+        <w:rPr>
+          <w:lang w:val="en-US"/>
+        </w:rPr>
+        <w:tab/>
+        <w:t>psp:aspectRol =&gt; usr:A$R</w:t>
+      </w:r>
+      <w:r>
+        <w:rPr>
+          <w:vertAlign w:val="subscript"/>
+          <w:lang w:val="en-US"/>
+        </w:rPr>
         <w:t>a</w:t>
       </w:r>
-      <w:proofErr w:type="spellEnd"/>
     </w:p>
     <w:p>
       <w:pPr>
@@ -1407,731 +1204,174 @@
           <w:lang w:val="en-US"/>
         </w:rPr>
       </w:pPr>
-    </w:p>
-    <w:p>
-      <w:r>
-        <w:t xml:space="preserve">Als </w:t>
-      </w:r>
-      <w:r>
-        <w:t>R</w:t>
+      <w:r>
+        <w:rPr>
+          <w:lang w:val="en-US"/>
+        </w:rPr>
+        <w:tab/>
+      </w:r>
+      <w:r>
+        <w:rPr>
+          <w:lang w:val="en-US"/>
+        </w:rPr>
+        <w:tab/>
+      </w:r>
+      <w:r>
+        <w:rPr>
+          <w:lang w:val="en-US"/>
+        </w:rPr>
+        <w:tab/>
+        <w:t>psp:rolProperty =&gt;</w:t>
+      </w:r>
+    </w:p>
+    <w:p>
+      <w:pPr>
+        <w:pStyle w:val="Code"/>
+        <w:rPr>
+          <w:lang w:val="en-US"/>
+        </w:rPr>
+      </w:pPr>
+      <w:r>
+        <w:rPr>
+          <w:lang w:val="en-US"/>
+        </w:rPr>
+        <w:tab/>
+      </w:r>
+      <w:r>
+        <w:rPr>
+          <w:lang w:val="en-US"/>
+        </w:rPr>
+        <w:tab/>
+      </w:r>
+      <w:r>
+        <w:rPr>
+          <w:lang w:val="en-US"/>
+        </w:rPr>
+        <w:tab/>
+      </w:r>
+      <w:r>
+        <w:rPr>
+          <w:lang w:val="en-US"/>
+        </w:rPr>
+        <w:tab/>
+        <w:t>psp:Property $P</w:t>
+      </w:r>
+    </w:p>
+    <w:p>
+      <w:pPr>
+        <w:pStyle w:val="Code"/>
+        <w:rPr>
+          <w:lang w:val="en-US"/>
+        </w:rPr>
+      </w:pPr>
+      <w:r>
+        <w:rPr>
+          <w:lang w:val="en-US"/>
+        </w:rPr>
+        <w:tab/>
+      </w:r>
+      <w:r>
+        <w:rPr>
+          <w:lang w:val="en-US"/>
+        </w:rPr>
+        <w:tab/>
+      </w:r>
+      <w:r>
+        <w:rPr>
+          <w:lang w:val="en-US"/>
+        </w:rPr>
+        <w:tab/>
+      </w:r>
+      <w:r>
+        <w:rPr>
+          <w:lang w:val="en-US"/>
+        </w:rPr>
+        <w:tab/>
+      </w:r>
+      <w:r>
+        <w:rPr>
+          <w:lang w:val="en-US"/>
+        </w:rPr>
+        <w:tab/>
+        <w:t>psp:aspectProperty usr:A$R</w:t>
       </w:r>
       <w:r>
         <w:rPr>
           <w:vertAlign w:val="subscript"/>
-        </w:rPr>
-        <w:t>c</w:t>
-      </w:r>
-      <w:r>
-        <w:t xml:space="preserve"> de rol </w:t>
-      </w:r>
-      <w:r>
-        <w:t>R</w:t>
+          <w:lang w:val="en-US"/>
+        </w:rPr>
+        <w:t>a</w:t>
+      </w:r>
+      <w:r>
+        <w:rPr>
+          <w:lang w:val="en-US"/>
+        </w:rPr>
+        <w:t>$P</w:t>
       </w:r>
       <w:r>
         <w:rPr>
           <w:vertAlign w:val="subscript"/>
-        </w:rPr>
-        <w:t>a</w:t>
-      </w:r>
-      <w:r>
-        <w:t xml:space="preserve"> als aspectrol heeft, is </w:t>
-      </w:r>
-      <w:r>
-        <w:t>R</w:t>
-      </w:r>
-      <w:r>
-        <w:rPr>
-          <w:vertAlign w:val="subscript"/>
-        </w:rPr>
-        <w:t>a</w:t>
-      </w:r>
-      <w:r>
-        <w:t xml:space="preserve"> afgebeeld op </w:t>
-      </w:r>
-      <w:r>
-        <w:t>R</w:t>
-      </w:r>
-      <w:r>
-        <w:rPr>
-          <w:vertAlign w:val="subscript"/>
-        </w:rPr>
-        <w:t>c</w:t>
-      </w:r>
-      <w:r>
-        <w:t>.</w:t>
-      </w:r>
-    </w:p>
-    <w:p>
-      <w:r>
-        <w:t xml:space="preserve">Merk op dat we de rol </w:t>
-      </w:r>
-      <w:r>
-        <w:t>R</w:t>
-      </w:r>
-      <w:r>
-        <w:rPr>
-          <w:vertAlign w:val="subscript"/>
-        </w:rPr>
-        <w:t>c</w:t>
-      </w:r>
-      <w:r>
-        <w:t xml:space="preserve"> verder</w:t>
-      </w:r>
-      <w:r>
-        <w:t xml:space="preserve"> </w:t>
-      </w:r>
-      <w:proofErr w:type="spellStart"/>
-      <w:r>
-        <w:t>properties</w:t>
-      </w:r>
-      <w:proofErr w:type="spellEnd"/>
-      <w:r>
-        <w:t xml:space="preserve"> mogen geven zoals we willen. Ook mogen we de </w:t>
-      </w:r>
-      <w:proofErr w:type="spellStart"/>
-      <w:r>
-        <w:t>mogelijkeBinding</w:t>
-      </w:r>
-      <w:proofErr w:type="spellEnd"/>
-      <w:r>
-        <w:t xml:space="preserve"> bepalen, maar daar zijn we wel beperkt tot types die een specialisatie zijn van de </w:t>
-      </w:r>
-      <w:proofErr w:type="spellStart"/>
-      <w:r>
-        <w:t>mogelijkeBinding</w:t>
-      </w:r>
-      <w:proofErr w:type="spellEnd"/>
-      <w:r>
-        <w:t xml:space="preserve"> van de aspectrol R</w:t>
-      </w:r>
-      <w:r>
-        <w:rPr>
-          <w:vertAlign w:val="subscript"/>
-        </w:rPr>
-        <w:t>a</w:t>
-      </w:r>
-      <w:r>
-        <w:t>.</w:t>
-      </w:r>
-    </w:p>
-    <w:p>
-      <w:r>
-        <w:t>We mogen meerdere rollen (uit evenzovele Aspecten) afbeelden op R</w:t>
-      </w:r>
-      <w:r>
-        <w:rPr>
-          <w:vertAlign w:val="subscript"/>
-        </w:rPr>
-        <w:t>c</w:t>
-      </w:r>
-      <w:r>
-        <w:t xml:space="preserve">. Daarbij geldt dat de </w:t>
-      </w:r>
-      <w:proofErr w:type="spellStart"/>
-      <w:r>
-        <w:t>mogelijkeBinding</w:t>
-      </w:r>
-      <w:proofErr w:type="spellEnd"/>
-      <w:r>
-        <w:t xml:space="preserve"> van R</w:t>
-      </w:r>
-      <w:r>
-        <w:rPr>
-          <w:vertAlign w:val="subscript"/>
-        </w:rPr>
-        <w:t>a</w:t>
-      </w:r>
-      <w:r>
-        <w:t xml:space="preserve"> beperkt wordt tot de doorsnede van de types van de mogelijke bindingen van de aspectrollen.</w:t>
-      </w:r>
-    </w:p>
-    <w:p>
-      <w:pPr>
-        <w:pStyle w:val="Kop2"/>
-        <w:rPr>
-          <w:lang w:val="en-US"/>
-        </w:rPr>
-      </w:pPr>
-      <w:r>
-        <w:rPr>
-          <w:lang w:val="en-US"/>
-        </w:rPr>
-        <w:t xml:space="preserve">Properties </w:t>
-      </w:r>
-      <w:proofErr w:type="spellStart"/>
-      <w:r>
-        <w:rPr>
-          <w:lang w:val="en-US"/>
-        </w:rPr>
-        <w:t>contextualiseren</w:t>
-      </w:r>
-      <w:proofErr w:type="spellEnd"/>
-    </w:p>
-    <w:p>
-      <w:r>
-        <w:t xml:space="preserve">Voor een Property van een </w:t>
-      </w:r>
-      <w:proofErr w:type="spellStart"/>
-      <w:r>
-        <w:t>gecontextualiseerde</w:t>
-      </w:r>
-      <w:proofErr w:type="spellEnd"/>
-      <w:r>
-        <w:t xml:space="preserve"> Rol hebben we dezelfde keuzes als voor een Rol zelf: toevoegen of afbeelden. Voor het afbeelden gebruiken we de rol </w:t>
-      </w:r>
-      <w:proofErr w:type="spellStart"/>
-      <w:proofErr w:type="gramStart"/>
-      <w:r>
-        <w:rPr>
-          <w:rStyle w:val="inlinecode"/>
-        </w:rPr>
-        <w:t>psp:aspectProperty</w:t>
-      </w:r>
-      <w:proofErr w:type="spellEnd"/>
-      <w:proofErr w:type="gramEnd"/>
-      <w:r>
-        <w:t xml:space="preserve"> in de lokale definitie van de Property. Ook hier hebben we de mogelijkheid om </w:t>
-      </w:r>
-      <w:proofErr w:type="spellStart"/>
-      <w:r>
-        <w:t>properties</w:t>
-      </w:r>
-      <w:proofErr w:type="spellEnd"/>
-      <w:r>
-        <w:t xml:space="preserve"> uit meerdere Aspecten te contextualiseren naar </w:t>
-      </w:r>
-      <w:proofErr w:type="gramStart"/>
-      <w:r>
-        <w:t>één</w:t>
-      </w:r>
-      <w:proofErr w:type="gramEnd"/>
-      <w:r>
-        <w:t xml:space="preserve"> en dezelfde property van een Rol van Context C.</w:t>
-      </w:r>
-    </w:p>
-    <w:p>
-      <w:r>
-        <w:t xml:space="preserve">Maar een aspectproperty kunnen we ook verbinden met een Property van de </w:t>
-      </w:r>
-      <w:proofErr w:type="spellStart"/>
-      <w:r>
-        <w:t>mogelijkeBinding</w:t>
-      </w:r>
-      <w:proofErr w:type="spellEnd"/>
-      <w:r>
-        <w:t xml:space="preserve"> van een Rol. Oftewel: een Property </w:t>
-      </w:r>
-      <w:proofErr w:type="spellStart"/>
-      <w:r>
-        <w:t>P</w:t>
-      </w:r>
-      <w:r>
-        <w:rPr>
-          <w:vertAlign w:val="subscript"/>
+          <w:lang w:val="en-US"/>
         </w:rPr>
         <w:t>ra</w:t>
       </w:r>
-      <w:proofErr w:type="spellEnd"/>
-      <w:r>
-        <w:t xml:space="preserve"> van de rol R</w:t>
-      </w:r>
-      <w:r>
-        <w:rPr>
-          <w:vertAlign w:val="subscript"/>
-        </w:rPr>
-        <w:t>a</w:t>
-      </w:r>
-      <w:r>
-        <w:t xml:space="preserve"> van aspect A kunnen </w:t>
-      </w:r>
-      <w:r>
-        <w:lastRenderedPageBreak/>
-        <w:t xml:space="preserve">we afbeelden op een Property van de </w:t>
-      </w:r>
-      <w:proofErr w:type="spellStart"/>
-      <w:r>
-        <w:t>mogelijkeBinding</w:t>
-      </w:r>
-      <w:proofErr w:type="spellEnd"/>
-      <w:r>
-        <w:t xml:space="preserve"> van de R</w:t>
-      </w:r>
-      <w:r>
-        <w:rPr>
-          <w:vertAlign w:val="subscript"/>
-        </w:rPr>
-        <w:t>c</w:t>
-      </w:r>
-      <w:r>
-        <w:t xml:space="preserve"> van de Context. We doen dat met de rol </w:t>
-      </w:r>
-      <w:proofErr w:type="spellStart"/>
-      <w:proofErr w:type="gramStart"/>
-      <w:r>
-        <w:rPr>
-          <w:rStyle w:val="inlinecode"/>
-        </w:rPr>
-        <w:t>psp:bindingProperty</w:t>
-      </w:r>
-      <w:proofErr w:type="spellEnd"/>
-      <w:proofErr w:type="gramEnd"/>
-      <w:r>
-        <w:t xml:space="preserve">: </w:t>
-      </w:r>
     </w:p>
     <w:p>
       <w:pPr>
         <w:pStyle w:val="Code"/>
       </w:pPr>
-      <w:proofErr w:type="spellStart"/>
-      <w:proofErr w:type="gramStart"/>
-      <w:r>
-        <w:t>psp:Context</w:t>
-      </w:r>
-      <w:proofErr w:type="spellEnd"/>
-      <w:proofErr w:type="gramEnd"/>
-      <w:r>
-        <w:t xml:space="preserve"> </w:t>
-      </w:r>
-      <w:proofErr w:type="spellStart"/>
-      <w:r>
-        <w:t>usr:C</w:t>
-      </w:r>
-      <w:proofErr w:type="spellEnd"/>
+      <w:r>
+        <w:rPr>
+          <w:lang w:val="en-US"/>
+        </w:rPr>
+        <w:tab/>
+      </w:r>
+      <w:r>
+        <w:rPr>
+          <w:lang w:val="en-US"/>
+        </w:rPr>
+        <w:tab/>
+      </w:r>
+      <w:r>
+        <w:rPr>
+          <w:lang w:val="en-US"/>
+        </w:rPr>
+        <w:tab/>
+      </w:r>
+      <w:r>
+        <w:rPr>
+          <w:lang w:val="en-US"/>
+        </w:rPr>
+        <w:tab/>
+      </w:r>
+      <w:r>
+        <w:rPr>
+          <w:lang w:val="en-US"/>
+        </w:rPr>
+        <w:tab/>
+      </w:r>
+      <w:r>
+        <w:t>psp:bindingProperty usr:B$P</w:t>
+      </w:r>
     </w:p>
     <w:p>
       <w:pPr>
         <w:pStyle w:val="Code"/>
-        <w:rPr>
-          <w:lang w:val="en-US"/>
-        </w:rPr>
       </w:pPr>
       <w:r>
         <w:tab/>
       </w:r>
-      <w:proofErr w:type="spellStart"/>
-      <w:proofErr w:type="gramStart"/>
-      <w:r>
-        <w:rPr>
-          <w:lang w:val="en-US"/>
-        </w:rPr>
-        <w:t>psp:aspect</w:t>
-      </w:r>
-      <w:proofErr w:type="spellEnd"/>
-      <w:proofErr w:type="gramEnd"/>
-      <w:r>
-        <w:rPr>
-          <w:lang w:val="en-US"/>
-        </w:rPr>
-        <w:t xml:space="preserve"> </w:t>
-      </w:r>
-      <w:proofErr w:type="spellStart"/>
-      <w:r>
-        <w:rPr>
-          <w:lang w:val="en-US"/>
-        </w:rPr>
-        <w:t>usr:</w:t>
-      </w:r>
-      <w:r>
-        <w:rPr>
-          <w:lang w:val="en-US"/>
-        </w:rPr>
-        <w:t>A</w:t>
-      </w:r>
-      <w:proofErr w:type="spellEnd"/>
+      <w:r>
+        <w:tab/>
+      </w:r>
+      <w:r>
+        <w:tab/>
+        <w:t>psp:mogelijkeBinding =&gt; usr:B</w:t>
+      </w:r>
     </w:p>
     <w:p>
       <w:pPr>
         <w:pStyle w:val="Code"/>
-        <w:rPr>
-          <w:lang w:val="en-US"/>
-        </w:rPr>
-      </w:pPr>
-      <w:r>
-        <w:rPr>
-          <w:lang w:val="en-US"/>
-        </w:rPr>
-        <w:tab/>
-      </w:r>
-      <w:proofErr w:type="spellStart"/>
-      <w:proofErr w:type="gramStart"/>
-      <w:r>
-        <w:rPr>
-          <w:lang w:val="en-US"/>
-        </w:rPr>
-        <w:t>psp:rolInContext</w:t>
-      </w:r>
-      <w:proofErr w:type="spellEnd"/>
-      <w:proofErr w:type="gramEnd"/>
-      <w:r>
-        <w:rPr>
-          <w:lang w:val="en-US"/>
-        </w:rPr>
-        <w:t xml:space="preserve"> =&gt;</w:t>
-      </w:r>
-    </w:p>
-    <w:p>
-      <w:pPr>
-        <w:pStyle w:val="Code"/>
-        <w:rPr>
-          <w:lang w:val="en-US"/>
-        </w:rPr>
-      </w:pPr>
-      <w:r>
-        <w:rPr>
-          <w:lang w:val="en-US"/>
-        </w:rPr>
-        <w:tab/>
-      </w:r>
-      <w:r>
-        <w:rPr>
-          <w:lang w:val="en-US"/>
-        </w:rPr>
-        <w:tab/>
-      </w:r>
-      <w:proofErr w:type="spellStart"/>
-      <w:proofErr w:type="gramStart"/>
-      <w:r>
-        <w:rPr>
-          <w:lang w:val="en-US"/>
-        </w:rPr>
-        <w:t>psp:Rol</w:t>
-      </w:r>
-      <w:proofErr w:type="spellEnd"/>
-      <w:proofErr w:type="gramEnd"/>
-      <w:r>
-        <w:rPr>
-          <w:lang w:val="en-US"/>
-        </w:rPr>
-        <w:t xml:space="preserve"> $</w:t>
-      </w:r>
-      <w:proofErr w:type="spellStart"/>
-      <w:r>
-        <w:rPr>
-          <w:lang w:val="en-US"/>
-        </w:rPr>
-        <w:t>R</w:t>
-      </w:r>
-      <w:r>
-        <w:rPr>
-          <w:vertAlign w:val="subscript"/>
-          <w:lang w:val="en-US"/>
-        </w:rPr>
-        <w:t>c</w:t>
-      </w:r>
-      <w:proofErr w:type="spellEnd"/>
-    </w:p>
-    <w:p>
-      <w:pPr>
-        <w:pStyle w:val="Code"/>
-        <w:rPr>
-          <w:lang w:val="en-US"/>
-        </w:rPr>
-      </w:pPr>
-      <w:r>
-        <w:rPr>
-          <w:lang w:val="en-US"/>
-        </w:rPr>
-        <w:tab/>
-      </w:r>
-      <w:r>
-        <w:rPr>
-          <w:lang w:val="en-US"/>
-        </w:rPr>
-        <w:tab/>
-      </w:r>
-      <w:r>
-        <w:rPr>
-          <w:lang w:val="en-US"/>
-        </w:rPr>
-        <w:tab/>
-      </w:r>
-      <w:proofErr w:type="spellStart"/>
-      <w:proofErr w:type="gramStart"/>
-      <w:r>
-        <w:rPr>
-          <w:lang w:val="en-US"/>
-        </w:rPr>
-        <w:t>psp:aspectRol</w:t>
-      </w:r>
-      <w:proofErr w:type="spellEnd"/>
-      <w:proofErr w:type="gramEnd"/>
-      <w:r>
-        <w:rPr>
-          <w:lang w:val="en-US"/>
-        </w:rPr>
-        <w:t xml:space="preserve"> =&gt; </w:t>
-      </w:r>
-      <w:proofErr w:type="spellStart"/>
-      <w:r>
-        <w:rPr>
-          <w:lang w:val="en-US"/>
-        </w:rPr>
-        <w:t>usr:A$R</w:t>
-      </w:r>
-      <w:r>
-        <w:rPr>
-          <w:vertAlign w:val="subscript"/>
-          <w:lang w:val="en-US"/>
-        </w:rPr>
-        <w:t>a</w:t>
-      </w:r>
-      <w:proofErr w:type="spellEnd"/>
-    </w:p>
-    <w:p>
-      <w:pPr>
-        <w:pStyle w:val="Code"/>
-        <w:rPr>
-          <w:lang w:val="en-US"/>
-        </w:rPr>
-      </w:pPr>
-      <w:r>
-        <w:rPr>
-          <w:lang w:val="en-US"/>
-        </w:rPr>
-        <w:tab/>
-      </w:r>
-      <w:r>
-        <w:rPr>
-          <w:lang w:val="en-US"/>
-        </w:rPr>
-        <w:tab/>
-      </w:r>
-      <w:r>
-        <w:rPr>
-          <w:lang w:val="en-US"/>
-        </w:rPr>
-        <w:tab/>
-      </w:r>
-      <w:proofErr w:type="spellStart"/>
-      <w:proofErr w:type="gramStart"/>
-      <w:r>
-        <w:rPr>
-          <w:lang w:val="en-US"/>
-        </w:rPr>
-        <w:t>psp:rolProperty</w:t>
-      </w:r>
-      <w:proofErr w:type="spellEnd"/>
-      <w:proofErr w:type="gramEnd"/>
-      <w:r>
-        <w:rPr>
-          <w:lang w:val="en-US"/>
-        </w:rPr>
-        <w:t xml:space="preserve"> =&gt;</w:t>
-      </w:r>
-    </w:p>
-    <w:p>
-      <w:pPr>
-        <w:pStyle w:val="Code"/>
-        <w:rPr>
-          <w:lang w:val="en-US"/>
-        </w:rPr>
-      </w:pPr>
-      <w:r>
-        <w:rPr>
-          <w:lang w:val="en-US"/>
-        </w:rPr>
-        <w:tab/>
-      </w:r>
-      <w:r>
-        <w:rPr>
-          <w:lang w:val="en-US"/>
-        </w:rPr>
-        <w:tab/>
-      </w:r>
-      <w:r>
-        <w:rPr>
-          <w:lang w:val="en-US"/>
-        </w:rPr>
-        <w:tab/>
-      </w:r>
-      <w:r>
-        <w:rPr>
-          <w:lang w:val="en-US"/>
-        </w:rPr>
-        <w:tab/>
-      </w:r>
-      <w:proofErr w:type="spellStart"/>
-      <w:proofErr w:type="gramStart"/>
-      <w:r>
-        <w:rPr>
-          <w:lang w:val="en-US"/>
-        </w:rPr>
-        <w:t>psp:Property</w:t>
-      </w:r>
-      <w:proofErr w:type="spellEnd"/>
-      <w:proofErr w:type="gramEnd"/>
-      <w:r>
-        <w:rPr>
-          <w:lang w:val="en-US"/>
-        </w:rPr>
-        <w:t xml:space="preserve"> $P</w:t>
-      </w:r>
-    </w:p>
-    <w:p>
-      <w:pPr>
-        <w:pStyle w:val="Code"/>
-        <w:rPr>
-          <w:lang w:val="en-US"/>
-        </w:rPr>
-      </w:pPr>
-      <w:r>
-        <w:rPr>
-          <w:lang w:val="en-US"/>
-        </w:rPr>
-        <w:tab/>
-      </w:r>
-      <w:r>
-        <w:rPr>
-          <w:lang w:val="en-US"/>
-        </w:rPr>
-        <w:tab/>
-      </w:r>
-      <w:r>
-        <w:rPr>
-          <w:lang w:val="en-US"/>
-        </w:rPr>
-        <w:tab/>
-      </w:r>
-      <w:r>
-        <w:rPr>
-          <w:lang w:val="en-US"/>
-        </w:rPr>
-        <w:tab/>
-      </w:r>
-      <w:r>
-        <w:rPr>
-          <w:lang w:val="en-US"/>
-        </w:rPr>
-        <w:tab/>
-      </w:r>
-      <w:proofErr w:type="spellStart"/>
-      <w:proofErr w:type="gramStart"/>
-      <w:r>
-        <w:rPr>
-          <w:lang w:val="en-US"/>
-        </w:rPr>
-        <w:t>psp:aspectProperty</w:t>
-      </w:r>
-      <w:proofErr w:type="spellEnd"/>
-      <w:proofErr w:type="gramEnd"/>
-      <w:r>
-        <w:rPr>
-          <w:lang w:val="en-US"/>
-        </w:rPr>
-        <w:t xml:space="preserve"> </w:t>
-      </w:r>
-      <w:proofErr w:type="spellStart"/>
-      <w:r>
-        <w:rPr>
-          <w:lang w:val="en-US"/>
-        </w:rPr>
-        <w:t>usr:A$R</w:t>
-      </w:r>
-      <w:r>
-        <w:rPr>
-          <w:vertAlign w:val="subscript"/>
-          <w:lang w:val="en-US"/>
-        </w:rPr>
-        <w:t>a</w:t>
-      </w:r>
-      <w:r>
-        <w:rPr>
-          <w:lang w:val="en-US"/>
-        </w:rPr>
-        <w:t>$P</w:t>
-      </w:r>
-      <w:r>
-        <w:rPr>
-          <w:vertAlign w:val="subscript"/>
-          <w:lang w:val="en-US"/>
-        </w:rPr>
-        <w:t>ra</w:t>
-      </w:r>
-      <w:proofErr w:type="spellEnd"/>
-    </w:p>
-    <w:p>
-      <w:pPr>
-        <w:pStyle w:val="Code"/>
-      </w:pPr>
-      <w:r>
-        <w:rPr>
-          <w:lang w:val="en-US"/>
-        </w:rPr>
-        <w:tab/>
-      </w:r>
-      <w:r>
-        <w:rPr>
-          <w:lang w:val="en-US"/>
-        </w:rPr>
-        <w:tab/>
-      </w:r>
-      <w:r>
-        <w:rPr>
-          <w:lang w:val="en-US"/>
-        </w:rPr>
-        <w:tab/>
-      </w:r>
-      <w:r>
-        <w:rPr>
-          <w:lang w:val="en-US"/>
-        </w:rPr>
-        <w:tab/>
-      </w:r>
-      <w:r>
-        <w:rPr>
-          <w:lang w:val="en-US"/>
-        </w:rPr>
-        <w:tab/>
-      </w:r>
-      <w:proofErr w:type="spellStart"/>
-      <w:proofErr w:type="gramStart"/>
-      <w:r>
-        <w:t>psp:bindingProperty</w:t>
-      </w:r>
-      <w:proofErr w:type="spellEnd"/>
-      <w:proofErr w:type="gramEnd"/>
-      <w:r>
-        <w:t xml:space="preserve"> </w:t>
-      </w:r>
-      <w:proofErr w:type="spellStart"/>
-      <w:r>
-        <w:t>usr:B$P</w:t>
-      </w:r>
-      <w:proofErr w:type="spellEnd"/>
-    </w:p>
-    <w:p>
-      <w:pPr>
-        <w:pStyle w:val="Code"/>
-      </w:pPr>
-      <w:r>
-        <w:tab/>
-      </w:r>
-      <w:r>
-        <w:tab/>
-      </w:r>
-      <w:r>
-        <w:tab/>
-      </w:r>
-      <w:proofErr w:type="spellStart"/>
-      <w:proofErr w:type="gramStart"/>
-      <w:r>
-        <w:t>psp:mogelijkeBinding</w:t>
-      </w:r>
-      <w:proofErr w:type="spellEnd"/>
-      <w:proofErr w:type="gramEnd"/>
-      <w:r>
-        <w:t xml:space="preserve"> =&gt; </w:t>
-      </w:r>
-      <w:proofErr w:type="spellStart"/>
-      <w:r>
-        <w:t>usr:B</w:t>
-      </w:r>
-      <w:proofErr w:type="spellEnd"/>
-    </w:p>
-    <w:p>
-      <w:pPr>
-        <w:pStyle w:val="Code"/>
       </w:pPr>
     </w:p>
     <w:p>
@@ -2139,17 +1379,8 @@
         <w:t>Als we</w:t>
       </w:r>
       <w:r>
-        <w:t xml:space="preserve"> een </w:t>
-      </w:r>
-      <w:proofErr w:type="spellStart"/>
-      <w:r>
-        <w:t>getter</w:t>
-      </w:r>
-      <w:proofErr w:type="spellEnd"/>
-      <w:r>
-        <w:t xml:space="preserve"> construeren voor property </w:t>
-      </w:r>
-      <w:proofErr w:type="spellStart"/>
+        <w:t xml:space="preserve"> een getter construeren voor property </w:t>
+      </w:r>
       <w:r>
         <w:rPr>
           <w:rStyle w:val="inlinecode"/>
@@ -2169,56 +1400,30 @@
         </w:rPr>
         <w:t>$P</w:t>
       </w:r>
-      <w:proofErr w:type="spellEnd"/>
       <w:r>
         <w:t xml:space="preserve">, zien we aan het gebruik van </w:t>
       </w:r>
-      <w:proofErr w:type="spellStart"/>
-      <w:proofErr w:type="gramStart"/>
       <w:r>
         <w:rPr>
           <w:rStyle w:val="inlinecode"/>
         </w:rPr>
         <w:t>psp:bindingProperty</w:t>
       </w:r>
-      <w:proofErr w:type="spellEnd"/>
-      <w:proofErr w:type="gramEnd"/>
-      <w:r>
-        <w:t xml:space="preserve"> dat we de waarde op moeten halen uit de </w:t>
-      </w:r>
-      <w:proofErr w:type="spellStart"/>
-      <w:r>
-        <w:t>rolDAG</w:t>
-      </w:r>
-      <w:proofErr w:type="spellEnd"/>
-      <w:r>
-        <w:t>, niet bij de rol zelf als lokaal gerepresenteerde property.</w:t>
+      <w:r>
+        <w:t xml:space="preserve"> dat we de waarde op moeten halen uit de rolDAG, niet bij de rol zelf als lokaal gerepresenteerde property.</w:t>
       </w:r>
     </w:p>
     <w:p>
       <w:pPr>
         <w:pStyle w:val="Kop1"/>
       </w:pPr>
-      <w:proofErr w:type="spellStart"/>
-      <w:r>
-        <w:t>Constraints</w:t>
-      </w:r>
-      <w:proofErr w:type="spellEnd"/>
-      <w:r>
-        <w:t xml:space="preserve"> op Rollen</w:t>
-      </w:r>
-    </w:p>
-    <w:p>
-      <w:r>
-        <w:t xml:space="preserve">Type </w:t>
-      </w:r>
-      <w:proofErr w:type="spellStart"/>
-      <w:r>
-        <w:t>checking</w:t>
-      </w:r>
-      <w:proofErr w:type="spellEnd"/>
-      <w:r>
-        <w:t xml:space="preserve"> vindt plaats in </w:t>
+      <w:r>
+        <w:t>Constraints op Rollen</w:t>
+      </w:r>
+    </w:p>
+    <w:p>
+      <w:r>
+        <w:t xml:space="preserve">Type checking vindt plaats in </w:t>
       </w:r>
       <w:r>
         <w:rPr>
@@ -2254,21 +1459,8 @@
         <w:t>waarde</w:t>
       </w:r>
       <w:r>
-        <w:t xml:space="preserve"> van </w:t>
-      </w:r>
-      <w:proofErr w:type="spellStart"/>
-      <w:r>
-        <w:t>Properties</w:t>
-      </w:r>
-      <w:proofErr w:type="spellEnd"/>
-      <w:r>
-        <w:t xml:space="preserve">. Denk bijvoorbeeld aan een </w:t>
-      </w:r>
-      <w:proofErr w:type="gramStart"/>
-      <w:r>
-        <w:t>minimum leeftijd</w:t>
-      </w:r>
-      <w:proofErr w:type="gramEnd"/>
+        <w:t xml:space="preserve"> van Properties. Denk bijvoorbeeld aan een minimum leeftijd</w:t>
+      </w:r>
       <w:r>
         <w:rPr>
           <w:rStyle w:val="Voetnootmarkering"/>
@@ -2280,96 +1472,37 @@
       </w:r>
     </w:p>
     <w:p>
-      <w:proofErr w:type="spellStart"/>
-      <w:r>
-        <w:t>Perspectives</w:t>
-      </w:r>
-      <w:proofErr w:type="spellEnd"/>
-      <w:r>
-        <w:t xml:space="preserve"> ondersteunt dit met een </w:t>
-      </w:r>
-      <w:proofErr w:type="spellStart"/>
+      <w:r>
+        <w:t xml:space="preserve">Perspectives ondersteunt dit met een </w:t>
+      </w:r>
       <w:r>
         <w:t>Constraint</w:t>
       </w:r>
-      <w:proofErr w:type="spellEnd"/>
       <w:r>
         <w:t xml:space="preserve"> op een Rol. Een </w:t>
       </w:r>
-      <w:proofErr w:type="spellStart"/>
       <w:r>
         <w:rPr>
           <w:i/>
         </w:rPr>
         <w:t>Constraint</w:t>
       </w:r>
-      <w:proofErr w:type="spellEnd"/>
-      <w:r>
-        <w:t xml:space="preserve"> is een berekende Property met een </w:t>
-      </w:r>
-      <w:proofErr w:type="spellStart"/>
-      <w:r>
-        <w:t>Boolean</w:t>
-      </w:r>
-      <w:proofErr w:type="spellEnd"/>
-      <w:r>
-        <w:t xml:space="preserve"> waarde. In run time moet de waarde van deze berekende Property gelijk zijn aan </w:t>
-      </w:r>
-      <w:proofErr w:type="spellStart"/>
+      <w:r>
+        <w:t xml:space="preserve"> is een berekende Property met een Boolean waarde. In run time moet de waarde van deze berekende Property gelijk zijn aan </w:t>
+      </w:r>
       <w:r>
         <w:rPr>
           <w:rStyle w:val="inlinecode"/>
         </w:rPr>
         <w:t>true</w:t>
       </w:r>
-      <w:proofErr w:type="spellEnd"/>
       <w:r>
         <w:t xml:space="preserve"> (anders verhindert het run time systeem de rolbinding).</w:t>
       </w:r>
     </w:p>
     <w:p>
       <w:r>
-        <w:t xml:space="preserve">Een Rol heeft één </w:t>
-      </w:r>
-      <w:proofErr w:type="spellStart"/>
-      <w:r>
-        <w:t>Constraint</w:t>
-      </w:r>
-      <w:proofErr w:type="spellEnd"/>
-      <w:r>
-        <w:t xml:space="preserve">. De </w:t>
-      </w:r>
-      <w:proofErr w:type="spellStart"/>
-      <w:r>
-        <w:t>Constraint</w:t>
-      </w:r>
-      <w:proofErr w:type="spellEnd"/>
-      <w:r>
-        <w:t xml:space="preserve"> van een vereiste Rol wordt bij contextualiseren automatisch gecombineerd met de </w:t>
-      </w:r>
-      <w:proofErr w:type="spellStart"/>
-      <w:r>
-        <w:t>Constraint</w:t>
-      </w:r>
-      <w:proofErr w:type="spellEnd"/>
-      <w:r>
-        <w:t xml:space="preserve"> op de Rol waarmee hij vereenzelvigd wordt. De combinatie berekent de logische </w:t>
-      </w:r>
-      <w:proofErr w:type="gramStart"/>
-      <w:r>
-        <w:t>EN</w:t>
-      </w:r>
-      <w:proofErr w:type="gramEnd"/>
-      <w:r>
-        <w:t xml:space="preserve"> van beide </w:t>
-      </w:r>
-      <w:proofErr w:type="spellStart"/>
-      <w:r>
-        <w:t>Constraints</w:t>
-      </w:r>
-      <w:proofErr w:type="spellEnd"/>
-      <w:r>
-        <w:t>.</w:t>
+        <w:t>Een Rol heeft één Constraint. De Constraint van een vereiste Rol wordt bij contextualiseren automatisch gecombineerd met de Constraint op de Rol waarmee hij vereenzelvigd wordt. De combinatie berekent de logische EN van beide Constraints.</w:t>
       </w:r>
     </w:p>
     <w:p>
@@ -2382,39 +1515,7 @@
     </w:p>
     <w:p>
       <w:r>
-        <w:t xml:space="preserve">Twee Acties met </w:t>
-      </w:r>
-      <w:proofErr w:type="spellStart"/>
-      <w:r>
-        <w:t>matchende</w:t>
-      </w:r>
-      <w:proofErr w:type="spellEnd"/>
-      <w:r>
-        <w:t xml:space="preserve"> </w:t>
-      </w:r>
-      <w:proofErr w:type="spellStart"/>
-      <w:r>
-        <w:t>PropertyEisenPakketten</w:t>
-      </w:r>
-      <w:proofErr w:type="spellEnd"/>
-      <w:r>
-        <w:t xml:space="preserve"> en </w:t>
-      </w:r>
-      <w:proofErr w:type="spellStart"/>
-      <w:r>
-        <w:t>matchende</w:t>
-      </w:r>
-      <w:proofErr w:type="spellEnd"/>
-      <w:r>
-        <w:t xml:space="preserve"> </w:t>
-      </w:r>
-      <w:proofErr w:type="spellStart"/>
-      <w:r>
-        <w:t>Constraints</w:t>
-      </w:r>
-      <w:proofErr w:type="spellEnd"/>
-      <w:r>
-        <w:t xml:space="preserve"> op hun subject rollen, kunnen gecombineerd worden tot één Actie</w:t>
+        <w:t>Twee Acties met matchende PropertyEisenPakketten en matchende Constraints op hun subject rollen, kunnen gecombineerd worden tot één Actie</w:t>
       </w:r>
       <w:r>
         <w:rPr>
@@ -2452,15 +1553,7 @@
     </w:p>
     <w:p>
       <w:r>
-        <w:t xml:space="preserve">Met Aspecten kunnen we Aspecten bouwen op vergelijkbare manier als bij type classes mogelijk is door type class </w:t>
-      </w:r>
-      <w:proofErr w:type="spellStart"/>
-      <w:r>
-        <w:t>constraints</w:t>
-      </w:r>
-      <w:proofErr w:type="spellEnd"/>
-      <w:r>
-        <w:t xml:space="preserve"> in te zetten. Bij de opbouw van een Aspect kunnen we veronderstellen dat de rollen van dat Aspect voldoen aan de eisen die gesteld worden door een </w:t>
+        <w:t xml:space="preserve">Met Aspecten kunnen we Aspecten bouwen op vergelijkbare manier als bij type classes mogelijk is door type class constraints in te zetten. Bij de opbouw van een Aspect kunnen we veronderstellen dat de rollen van dat Aspect voldoen aan de eisen die gesteld worden door een </w:t>
       </w:r>
       <w:r>
         <w:rPr>
@@ -2474,15 +1567,7 @@
     </w:p>
     <w:p>
       <w:r>
-        <w:t xml:space="preserve">De modelleur geeft de correspondentie aan tussen Rollen en </w:t>
-      </w:r>
-      <w:proofErr w:type="spellStart"/>
-      <w:r>
-        <w:t>Properties</w:t>
-      </w:r>
-      <w:proofErr w:type="spellEnd"/>
-      <w:r>
-        <w:t xml:space="preserve"> van het vereiste Aspect en het eisende Aspect.</w:t>
+        <w:t>De modelleur geeft de correspondentie aan tussen Rollen en Properties van het vereiste Aspect en het eisende Aspect.</w:t>
       </w:r>
     </w:p>
     <w:p>
@@ -2526,24 +1611,11 @@
           <w:numId w:val="14"/>
         </w:numPr>
       </w:pPr>
-      <w:proofErr w:type="gramStart"/>
-      <w:r>
-        <w:t>aangeven</w:t>
-      </w:r>
-      <w:proofErr w:type="gramEnd"/>
-      <w:r>
-        <w:t xml:space="preserve"> </w:t>
-      </w:r>
-      <w:r>
-        <w:t xml:space="preserve">welke </w:t>
-      </w:r>
-      <w:proofErr w:type="spellStart"/>
-      <w:r>
-        <w:t>RolInContext</w:t>
-      </w:r>
-      <w:proofErr w:type="spellEnd"/>
-      <w:r>
-        <w:t xml:space="preserve"> van de Context correspondeert met de vereiste rol van het Aspect;</w:t>
+      <w:r>
+        <w:t xml:space="preserve">aangeven </w:t>
+      </w:r>
+      <w:r>
+        <w:t>welke RolInContext van de Context correspondeert met de vereiste rol van het Aspect;</w:t>
       </w:r>
     </w:p>
     <w:p>
@@ -2554,26 +1626,13 @@
           <w:numId w:val="14"/>
         </w:numPr>
       </w:pPr>
-      <w:proofErr w:type="gramStart"/>
-      <w:r>
-        <w:t>aangeven</w:t>
-      </w:r>
-      <w:proofErr w:type="gramEnd"/>
-      <w:r>
-        <w:t xml:space="preserve"> welke Property correspondeert met de door het Aspect vereiste Property.</w:t>
-      </w:r>
-    </w:p>
-    <w:p>
-      <w:r>
-        <w:t xml:space="preserve">Zo beschouwd zijn vereiste Rollen en </w:t>
-      </w:r>
-      <w:proofErr w:type="spellStart"/>
-      <w:r>
-        <w:t>Properties</w:t>
-      </w:r>
-      <w:proofErr w:type="spellEnd"/>
-      <w:r>
-        <w:t xml:space="preserve"> de variabelen van een Aspect. Contextualiseren is een </w:t>
+      <w:r>
+        <w:t>aangeven welke Property correspondeert met de door het Aspect vereiste Property.</w:t>
+      </w:r>
+    </w:p>
+    <w:p>
+      <w:r>
+        <w:t xml:space="preserve">Zo beschouwd zijn vereiste Rollen en Properties de variabelen van een Aspect. Contextualiseren is een </w:t>
       </w:r>
       <w:r>
         <w:t>binding</w:t>
@@ -2585,79 +1644,26 @@
         <w:t xml:space="preserve">aan </w:t>
       </w:r>
       <w:r>
-        <w:t xml:space="preserve">concrete Rollen en </w:t>
-      </w:r>
-      <w:proofErr w:type="spellStart"/>
-      <w:r>
-        <w:t>Properties</w:t>
-      </w:r>
-      <w:proofErr w:type="spellEnd"/>
+        <w:t xml:space="preserve">concrete Rollen en Properties. </w:t>
+      </w:r>
+    </w:p>
+    <w:p>
+      <w:r>
+        <w:t>Anders dan bij type classes hoeft de modelleur geen implementatie te schrijven van Acties</w:t>
+      </w:r>
+      <w:r>
+        <w:t xml:space="preserve"> in de concrete Context</w:t>
+      </w:r>
       <w:r>
         <w:t xml:space="preserve">. </w:t>
       </w:r>
-    </w:p>
-    <w:p>
-      <w:r>
-        <w:t>Anders dan bij type classes hoeft de modelleur geen implementatie te schrijven van Acties</w:t>
-      </w:r>
-      <w:r>
-        <w:t xml:space="preserve"> in de concrete Context</w:t>
-      </w:r>
-      <w:r>
-        <w:t xml:space="preserve">. </w:t>
-      </w:r>
-      <w:r>
-        <w:t xml:space="preserve">De Acties van een Aspect zijn geschreven in termen van operatoren die werken op </w:t>
-      </w:r>
-      <w:proofErr w:type="spellStart"/>
-      <w:r>
-        <w:t>àlle</w:t>
-      </w:r>
-      <w:proofErr w:type="spellEnd"/>
-      <w:r>
-        <w:t xml:space="preserve"> Rollen, </w:t>
-      </w:r>
-      <w:proofErr w:type="spellStart"/>
-      <w:r>
-        <w:t>Properties</w:t>
-      </w:r>
-      <w:proofErr w:type="spellEnd"/>
-      <w:r>
-        <w:t xml:space="preserve"> en Contexten. </w:t>
-      </w:r>
-      <w:proofErr w:type="spellStart"/>
-      <w:r>
-        <w:t>Contextualisering</w:t>
-      </w:r>
-      <w:proofErr w:type="spellEnd"/>
-      <w:r>
-        <w:t xml:space="preserve"> bepaalt op </w:t>
-      </w:r>
-      <w:proofErr w:type="spellStart"/>
-      <w:r>
-        <w:t>wèlke</w:t>
-      </w:r>
-      <w:proofErr w:type="spellEnd"/>
-      <w:r>
-        <w:t xml:space="preserve"> Rollen, </w:t>
-      </w:r>
-      <w:proofErr w:type="spellStart"/>
-      <w:r>
-        <w:t>Properties</w:t>
-      </w:r>
-      <w:proofErr w:type="spellEnd"/>
-      <w:r>
-        <w:t xml:space="preserve"> en Contexten ze worden toegepast.</w:t>
-      </w:r>
-    </w:p>
-    <w:p>
-      <w:proofErr w:type="spellStart"/>
-      <w:r>
-        <w:t>Perspectives</w:t>
-      </w:r>
-      <w:proofErr w:type="spellEnd"/>
-      <w:r>
-        <w:t xml:space="preserve"> is dan ook geen programmeertaal.</w:t>
+      <w:r>
+        <w:t>De Acties van een Aspect zijn geschreven in termen van operatoren die werken op àlle Rollen, Properties en Contexten. Contextualisering bepaalt op wèlke Rollen, Properties en Contexten ze worden toegepast.</w:t>
+      </w:r>
+    </w:p>
+    <w:p>
+      <w:r>
+        <w:t>Perspectives is dan ook geen programmeertaal.</w:t>
       </w:r>
     </w:p>
     <w:p>
@@ -2706,15 +1712,7 @@
         <w:t>die we toevoegen aan een Context als we het Aspect contextualiseren.</w:t>
       </w:r>
       <w:r>
-        <w:t xml:space="preserve"> De Actie heeft vrije variabelen die we moeten binden aan Rollen en </w:t>
-      </w:r>
-      <w:proofErr w:type="spellStart"/>
-      <w:r>
-        <w:t>Properties</w:t>
-      </w:r>
-      <w:proofErr w:type="spellEnd"/>
-      <w:r>
-        <w:t xml:space="preserve"> in die Context.</w:t>
+        <w:t xml:space="preserve"> De Actie heeft vrije variabelen die we moeten binden aan Rollen en Properties in die Context.</w:t>
       </w:r>
     </w:p>
     <w:p>
@@ -2725,31 +1723,7 @@
         <w:sym w:font="Symbol" w:char="F022"/>
       </w:r>
       <w:r>
-        <w:t xml:space="preserve"> </w:t>
-      </w:r>
-      <w:proofErr w:type="gramStart"/>
-      <w:r>
-        <w:t>?object</w:t>
-      </w:r>
-      <w:proofErr w:type="gramEnd"/>
-      <w:r>
-        <w:t xml:space="preserve"> [ </w:t>
-      </w:r>
-      <w:proofErr w:type="spellStart"/>
-      <w:r>
-        <w:t>ObjectVan</w:t>
-      </w:r>
-      <w:proofErr w:type="spellEnd"/>
-      <w:r>
-        <w:t>(</w:t>
-      </w:r>
-      <w:proofErr w:type="spellStart"/>
-      <w:r>
-        <w:t>MijnActie</w:t>
-      </w:r>
-      <w:proofErr w:type="spellEnd"/>
-      <w:r>
-        <w:t xml:space="preserve">, ?object) </w:t>
+        <w:t xml:space="preserve"> ?object [ ObjectVan(MijnActie, ?object) </w:t>
       </w:r>
     </w:p>
     <w:p>
@@ -2761,298 +1735,184 @@
         <w:sym w:font="Symbol" w:char="F024"/>
       </w:r>
       <w:r>
+        <w:t xml:space="preserve"> ?p [ PropertyVan(?object, ?p) </w:t>
+      </w:r>
+      <w:r>
+        <w:sym w:font="Symbol" w:char="F0D9"/>
+      </w:r>
+      <w:r>
+        <w:t xml:space="preserve"> isFunctioneel(?p) </w:t>
+      </w:r>
+      <w:r>
+        <w:sym w:font="Symbol" w:char="F0D9"/>
+      </w:r>
+      <w:r>
+        <w:t xml:space="preserve"> Range(?p, Number) ]]</w:t>
+      </w:r>
+    </w:p>
+    <w:p>
+      <w:pPr>
+        <w:pStyle w:val="Code"/>
+      </w:pPr>
+    </w:p>
+    <w:p>
+      <w:r>
+        <w:t xml:space="preserve">Deze regel beschrijft een Actie met de naam </w:t>
+      </w:r>
+      <w:r>
+        <w:rPr>
+          <w:rStyle w:val="inlinecode"/>
+        </w:rPr>
+        <w:t>MijnActie</w:t>
+      </w:r>
+      <w:r>
+        <w:t xml:space="preserve"> met één vereiste, functionele numerieke property op zijn objectrol</w:t>
+      </w:r>
+      <w:r>
+        <w:rPr>
+          <w:rStyle w:val="Voetnootmarkering"/>
+        </w:rPr>
+        <w:footnoteReference w:id="12"/>
+      </w:r>
+      <w:r>
+        <w:t xml:space="preserve">. Deze property heeft geen naam, maar wordt gerepresenteerd met een variabele, </w:t>
+      </w:r>
+      <w:r>
+        <w:rPr>
+          <w:rStyle w:val="inlinecode"/>
+        </w:rPr>
+        <w:t>?p</w:t>
+      </w:r>
+      <w:r>
+        <w:t xml:space="preserve">. De objectrol zelf is eveneens een variabele, gerepresenteerd met de variabele </w:t>
+      </w:r>
+      <w:r>
+        <w:rPr>
+          <w:rStyle w:val="inlinecode"/>
+        </w:rPr>
+        <w:t>?object</w:t>
+      </w:r>
+      <w:r>
+        <w:t>.</w:t>
+      </w:r>
+      <w:r>
+        <w:t xml:space="preserve"> Bij contextualiseren binden we </w:t>
+      </w:r>
+      <w:r>
+        <w:rPr>
+          <w:rStyle w:val="inlinecode"/>
+        </w:rPr>
+        <w:t>?object</w:t>
+      </w:r>
+      <w:r>
+        <w:t xml:space="preserve"> aan een RolInContext en </w:t>
+      </w:r>
+      <w:r>
+        <w:rPr>
+          <w:rStyle w:val="inlinecode"/>
+        </w:rPr>
+        <w:t>?p</w:t>
+      </w:r>
+      <w:r>
+        <w:t xml:space="preserve"> aan een Property daarvan.</w:t>
+      </w:r>
+    </w:p>
+    <w:p>
+      <w:pPr>
+        <w:pStyle w:val="Kop2"/>
+      </w:pPr>
+      <w:r>
+        <w:t>Formalisering van een Rol in een Aspect</w:t>
+      </w:r>
+    </w:p>
+    <w:p>
+      <w:r>
+        <w:t xml:space="preserve">Een Rol in een Aspect representeren we met een variabele. </w:t>
+      </w:r>
+      <w:r>
+        <w:t xml:space="preserve">De Properties </w:t>
+      </w:r>
+      <w:r>
+        <w:t xml:space="preserve">van zo’n Rol formaliseren we op precies dezelfde manier als bij een Aktie. </w:t>
+      </w:r>
+    </w:p>
+    <w:p>
+      <w:r>
+        <w:t>We kunnen nu echter de propertyvariabelen van de Rol gebruiken bij het beschrijven van de Actie. De Actie heeft dan niet zelf, over de Actie gekwantificeerde, existentiële variabelen.</w:t>
+      </w:r>
+    </w:p>
+    <w:p>
+      <w:pPr>
+        <w:pStyle w:val="Kop2"/>
+      </w:pPr>
+      <w:r>
+        <w:t>Vereiste Aspecten: type class constraints</w:t>
+      </w:r>
+      <w:r>
+        <w:t xml:space="preserve"> en rdfs:subClassOf</w:t>
+      </w:r>
+    </w:p>
+    <w:p>
+      <w:pPr>
+        <w:rPr>
+          <w:u w:val="single"/>
+        </w:rPr>
+      </w:pPr>
+      <w:r>
+        <w:t xml:space="preserve">Een Vereist Aspect is goed te vergelijken met een </w:t>
+      </w:r>
+      <w:r>
+        <w:rPr>
+          <w:i/>
+        </w:rPr>
+        <w:t>type class constraint</w:t>
+      </w:r>
+      <w:r>
+        <w:t xml:space="preserve">. Deze laatste vereist dat een type class variable óók in een andere type class valt. Precies hetzelfde geldt voor een Vereist Aspect. In de tekst </w:t>
+      </w:r>
+      <w:r>
+        <w:rPr>
+          <w:i/>
+        </w:rPr>
+        <w:t>Type Checking</w:t>
+      </w:r>
+      <w:r>
+        <w:rPr>
+          <w:u w:val="single"/>
+        </w:rPr>
         <w:t xml:space="preserve"> </w:t>
       </w:r>
-      <w:proofErr w:type="gramStart"/>
-      <w:r>
-        <w:t>?p</w:t>
-      </w:r>
-      <w:proofErr w:type="gramEnd"/>
-      <w:r>
-        <w:t xml:space="preserve"> [ </w:t>
-      </w:r>
-      <w:proofErr w:type="spellStart"/>
-      <w:r>
-        <w:t>PropertyVan</w:t>
-      </w:r>
-      <w:proofErr w:type="spellEnd"/>
-      <w:r>
-        <w:t xml:space="preserve">(?object, ?p) </w:t>
-      </w:r>
-      <w:r>
-        <w:sym w:font="Symbol" w:char="F0D9"/>
-      </w:r>
-      <w:r>
+      <w:r>
+        <w:t xml:space="preserve">werk ik de relatie </w:t>
+      </w:r>
+      <w:r>
+        <w:rPr>
+          <w:i/>
+        </w:rPr>
+        <w:t>heeftAspect</w:t>
+      </w:r>
+      <w:r>
+        <w:t xml:space="preserve"> uit. Dez</w:t>
+      </w:r>
+      <w:r>
+        <w:t>e relatie blijkt transitief te zijn en daarmee is heeftAspect goed te vergelijken met de relatie subClassOf van RDF Schema.</w:t>
+      </w:r>
+      <w:r>
+        <w:rPr>
+          <w:u w:val="single"/>
+        </w:rPr>
         <w:t xml:space="preserve"> </w:t>
       </w:r>
-      <w:proofErr w:type="spellStart"/>
-      <w:r>
-        <w:t>isFunctioneel</w:t>
-      </w:r>
-      <w:proofErr w:type="spellEnd"/>
-      <w:r>
-        <w:t xml:space="preserve">(?p) </w:t>
-      </w:r>
-      <w:r>
-        <w:sym w:font="Symbol" w:char="F0D9"/>
-      </w:r>
-      <w:r>
-        <w:t xml:space="preserve"> Range(?p, </w:t>
-      </w:r>
-      <w:proofErr w:type="spellStart"/>
-      <w:r>
-        <w:t>Number</w:t>
-      </w:r>
-      <w:proofErr w:type="spellEnd"/>
-      <w:r>
-        <w:t>) ]]</w:t>
-      </w:r>
-    </w:p>
-    <w:p>
-      <w:pPr>
-        <w:pStyle w:val="Code"/>
-      </w:pPr>
-    </w:p>
-    <w:p>
-      <w:r>
-        <w:t xml:space="preserve">Deze regel beschrijft een Actie met de naam </w:t>
-      </w:r>
-      <w:proofErr w:type="spellStart"/>
-      <w:r>
-        <w:rPr>
-          <w:rStyle w:val="inlinecode"/>
-        </w:rPr>
-        <w:t>MijnActie</w:t>
-      </w:r>
-      <w:proofErr w:type="spellEnd"/>
-      <w:r>
-        <w:t xml:space="preserve"> met één vereiste, functionele numerieke property op zijn objectrol</w:t>
-      </w:r>
-      <w:r>
-        <w:rPr>
-          <w:rStyle w:val="Voetnootmarkering"/>
-        </w:rPr>
-        <w:footnoteReference w:id="12"/>
-      </w:r>
-      <w:r>
-        <w:t>. Deze property heeft geen naam, maar wordt gerepresenteerd met een variabele</w:t>
-      </w:r>
-      <w:proofErr w:type="gramStart"/>
-      <w:r>
-        <w:t xml:space="preserve">, </w:t>
-      </w:r>
-      <w:r>
-        <w:rPr>
-          <w:rStyle w:val="inlinecode"/>
-        </w:rPr>
-        <w:t>?</w:t>
-      </w:r>
-      <w:proofErr w:type="gramEnd"/>
-      <w:r>
-        <w:rPr>
-          <w:rStyle w:val="inlinecode"/>
-        </w:rPr>
-        <w:t>p</w:t>
-      </w:r>
-      <w:r>
-        <w:t xml:space="preserve">. De objectrol zelf is eveneens een variabele, gerepresenteerd met de </w:t>
-      </w:r>
-      <w:proofErr w:type="gramStart"/>
-      <w:r>
-        <w:t xml:space="preserve">variabele </w:t>
-      </w:r>
-      <w:r>
-        <w:rPr>
-          <w:rStyle w:val="inlinecode"/>
-        </w:rPr>
-        <w:t>?object</w:t>
-      </w:r>
-      <w:proofErr w:type="gramEnd"/>
-      <w:r>
-        <w:t>.</w:t>
-      </w:r>
-      <w:r>
-        <w:t xml:space="preserve"> Bij contextualiseren binden </w:t>
-      </w:r>
-      <w:proofErr w:type="gramStart"/>
-      <w:r>
-        <w:t xml:space="preserve">we </w:t>
-      </w:r>
-      <w:r>
-        <w:rPr>
-          <w:rStyle w:val="inlinecode"/>
-        </w:rPr>
-        <w:t>?object</w:t>
-      </w:r>
-      <w:proofErr w:type="gramEnd"/>
-      <w:r>
-        <w:t xml:space="preserve"> aan een </w:t>
-      </w:r>
-      <w:proofErr w:type="spellStart"/>
-      <w:r>
-        <w:t>RolInContext</w:t>
-      </w:r>
-      <w:proofErr w:type="spellEnd"/>
-      <w:r>
-        <w:t xml:space="preserve"> en </w:t>
-      </w:r>
-      <w:r>
-        <w:rPr>
-          <w:rStyle w:val="inlinecode"/>
-        </w:rPr>
-        <w:t>?p</w:t>
-      </w:r>
-      <w:r>
-        <w:t xml:space="preserve"> aan een Property daarvan.</w:t>
-      </w:r>
-    </w:p>
-    <w:p>
-      <w:pPr>
-        <w:pStyle w:val="Kop2"/>
-      </w:pPr>
-      <w:r>
-        <w:t>Formalisering van een Rol in een Aspect</w:t>
-      </w:r>
-    </w:p>
-    <w:p>
-      <w:r>
-        <w:t xml:space="preserve">Een Rol in een Aspect representeren we met een variabele. </w:t>
-      </w:r>
-      <w:r>
-        <w:t xml:space="preserve">De </w:t>
-      </w:r>
-      <w:proofErr w:type="spellStart"/>
-      <w:r>
-        <w:t>Properties</w:t>
-      </w:r>
-      <w:proofErr w:type="spellEnd"/>
-      <w:r>
-        <w:t xml:space="preserve"> </w:t>
-      </w:r>
-      <w:r>
-        <w:t xml:space="preserve">van zo’n Rol formaliseren we op precies dezelfde manier als bij een Aktie. </w:t>
-      </w:r>
-    </w:p>
-    <w:p>
-      <w:r>
-        <w:t>We kunnen nu echter de propertyvariabelen van de Rol gebruiken bij het beschrijven van de Actie. De Actie heeft dan niet zelf, over de Actie gekwantificeerde, existentiële variabelen.</w:t>
-      </w:r>
-    </w:p>
-    <w:p>
-      <w:pPr>
-        <w:pStyle w:val="Kop2"/>
-      </w:pPr>
-      <w:r>
-        <w:t xml:space="preserve">Vereiste Aspecten: type class </w:t>
-      </w:r>
-      <w:proofErr w:type="spellStart"/>
-      <w:r>
-        <w:t>constraints</w:t>
-      </w:r>
-      <w:proofErr w:type="spellEnd"/>
-      <w:r>
-        <w:t xml:space="preserve"> en </w:t>
-      </w:r>
-      <w:proofErr w:type="spellStart"/>
-      <w:proofErr w:type="gramStart"/>
-      <w:r>
-        <w:t>rdfs:subClassOf</w:t>
-      </w:r>
-      <w:proofErr w:type="spellEnd"/>
-      <w:proofErr w:type="gramEnd"/>
-    </w:p>
-    <w:p>
-      <w:pPr>
-        <w:rPr>
-          <w:u w:val="single"/>
-        </w:rPr>
-      </w:pPr>
-      <w:r>
-        <w:t xml:space="preserve">Een Vereist Aspect is goed te vergelijken met een </w:t>
-      </w:r>
-      <w:r>
-        <w:rPr>
-          <w:i/>
-        </w:rPr>
-        <w:t xml:space="preserve">type class </w:t>
-      </w:r>
-      <w:proofErr w:type="spellStart"/>
-      <w:r>
-        <w:rPr>
-          <w:i/>
-        </w:rPr>
-        <w:t>constraint</w:t>
-      </w:r>
-      <w:proofErr w:type="spellEnd"/>
-      <w:r>
-        <w:t xml:space="preserve">. Deze laatste vereist dat een type class </w:t>
-      </w:r>
-      <w:proofErr w:type="spellStart"/>
-      <w:r>
-        <w:t>variable</w:t>
-      </w:r>
-      <w:proofErr w:type="spellEnd"/>
-      <w:r>
-        <w:t xml:space="preserve"> óók in een andere type class valt. Precies hetzelfde geldt voor een Vereist Aspect. In de tekst </w:t>
-      </w:r>
-      <w:r>
-        <w:rPr>
-          <w:i/>
-        </w:rPr>
-        <w:t xml:space="preserve">Type </w:t>
-      </w:r>
-      <w:proofErr w:type="spellStart"/>
-      <w:r>
-        <w:rPr>
-          <w:i/>
-        </w:rPr>
-        <w:t>Checking</w:t>
-      </w:r>
-      <w:proofErr w:type="spellEnd"/>
-      <w:r>
-        <w:rPr>
-          <w:u w:val="single"/>
-        </w:rPr>
-        <w:t xml:space="preserve"> </w:t>
-      </w:r>
-      <w:r>
-        <w:t xml:space="preserve">werk ik de relatie </w:t>
-      </w:r>
-      <w:proofErr w:type="spellStart"/>
-      <w:r>
-        <w:rPr>
-          <w:i/>
-        </w:rPr>
-        <w:t>heeftAspect</w:t>
-      </w:r>
-      <w:proofErr w:type="spellEnd"/>
-      <w:r>
-        <w:t xml:space="preserve"> uit. Dez</w:t>
-      </w:r>
-      <w:r>
-        <w:t xml:space="preserve">e relatie blijkt transitief te zijn en daarmee is </w:t>
-      </w:r>
-      <w:proofErr w:type="spellStart"/>
-      <w:r>
-        <w:t>heeftAspect</w:t>
-      </w:r>
-      <w:proofErr w:type="spellEnd"/>
-      <w:r>
-        <w:t xml:space="preserve"> goed te vergelijken met de relatie </w:t>
-      </w:r>
-      <w:proofErr w:type="spellStart"/>
-      <w:r>
-        <w:t>subClassOf</w:t>
-      </w:r>
-      <w:proofErr w:type="spellEnd"/>
-      <w:r>
-        <w:t xml:space="preserve"> van RDF Schema.</w:t>
-      </w:r>
-      <w:r>
-        <w:rPr>
-          <w:u w:val="single"/>
-        </w:rPr>
-        <w:t xml:space="preserve"> </w:t>
+    </w:p>
+    <w:p>
+      <w:r>
+        <w:t>Bij rol</w:t>
+      </w:r>
+      <w:r>
+        <w:t xml:space="preserve">binding aan een rol a kijken we of de te binden rol b wel een instantie is van T, waar T de mogelijkeBinding is van A. Hier kunnen we </w:t>
+      </w:r>
+      <w:r>
+        <w:t>vergelijken met rdf:type. b staat in de relatie rdf:type tot T als B gelijk is aan T, of als B een rdfs:subClassOf is van T.</w:t>
       </w:r>
       <w:bookmarkStart w:id="0" w:name="_GoBack"/>
       <w:bookmarkEnd w:id="0"/>
@@ -3280,42 +2140,10 @@
         <w:footnoteRef/>
       </w:r>
       <w:r>
-        <w:t xml:space="preserve"> Een View is opgebouwd uit </w:t>
-      </w:r>
-      <w:proofErr w:type="spellStart"/>
-      <w:r>
-        <w:t>PropertyReferenties</w:t>
-      </w:r>
-      <w:proofErr w:type="spellEnd"/>
-      <w:r>
-        <w:t xml:space="preserve">. Een </w:t>
-      </w:r>
-      <w:proofErr w:type="spellStart"/>
-      <w:r>
-        <w:t>PropertyReferentie</w:t>
-      </w:r>
-      <w:proofErr w:type="spellEnd"/>
-      <w:r>
-        <w:t xml:space="preserve"> heeft </w:t>
-      </w:r>
-      <w:r>
-        <w:t xml:space="preserve">als </w:t>
-      </w:r>
-      <w:proofErr w:type="spellStart"/>
-      <w:r>
-        <w:t>mogelijkeBinding</w:t>
-      </w:r>
-      <w:proofErr w:type="spellEnd"/>
-      <w:r>
-        <w:t xml:space="preserve"> een Property. Dit </w:t>
-      </w:r>
-      <w:proofErr w:type="spellStart"/>
-      <w:r>
-        <w:t>màg</w:t>
-      </w:r>
-      <w:proofErr w:type="spellEnd"/>
-      <w:r>
-        <w:t xml:space="preserve"> een ter plekke gedefinieerde Property zijn.</w:t>
+        <w:t xml:space="preserve"> Een View is opgebouwd uit PropertyReferenties. Een PropertyReferentie heeft </w:t>
+      </w:r>
+      <w:r>
+        <w:t>als mogelijkeBinding een Property. Dit màg een ter plekke gedefinieerde Property zijn.</w:t>
       </w:r>
     </w:p>
   </w:footnote>
@@ -3349,16 +2177,8 @@
         <w:rPr>
           <w:i/>
         </w:rPr>
-        <w:t xml:space="preserve">len dragen </w:t>
-      </w:r>
-      <w:proofErr w:type="spellStart"/>
-      <w:r>
-        <w:rPr>
-          <w:i/>
-        </w:rPr>
-        <w:t>Properties</w:t>
-      </w:r>
-      <w:proofErr w:type="spellEnd"/>
+        <w:t>len dragen Properties</w:t>
+      </w:r>
       <w:r>
         <w:t>.</w:t>
       </w:r>
@@ -3382,15 +2202,7 @@
         <w:t>ze</w:t>
       </w:r>
       <w:r>
-        <w:t xml:space="preserve"> afbeelding door geautomatiseerd naar mogelijke afbeeldingen van vereiste en beschikbare </w:t>
-      </w:r>
-      <w:proofErr w:type="spellStart"/>
-      <w:r>
-        <w:t>Properties</w:t>
-      </w:r>
-      <w:proofErr w:type="spellEnd"/>
-      <w:r>
-        <w:t xml:space="preserve"> te zoeken.</w:t>
+        <w:t xml:space="preserve"> afbeelding door geautomatiseerd naar mogelijke afbeeldingen van vereiste en beschikbare Properties te zoeken.</w:t>
       </w:r>
     </w:p>
   </w:footnote>
@@ -3406,15 +2218,7 @@
         <w:footnoteRef/>
       </w:r>
       <w:r>
-        <w:t xml:space="preserve"> Er lijken geen andere </w:t>
-      </w:r>
-      <w:proofErr w:type="spellStart"/>
-      <w:r>
-        <w:t>use</w:t>
-      </w:r>
-      <w:proofErr w:type="spellEnd"/>
-      <w:r>
-        <w:t xml:space="preserve"> cases te bestaan.</w:t>
+        <w:t xml:space="preserve"> Er lijken geen andere use cases te bestaan.</w:t>
       </w:r>
     </w:p>
   </w:footnote>
@@ -3430,23 +2234,7 @@
         <w:footnoteRef/>
       </w:r>
       <w:r>
-        <w:t xml:space="preserve"> </w:t>
-      </w:r>
-      <w:proofErr w:type="spellStart"/>
-      <w:r>
-        <w:t>Perspectives</w:t>
-      </w:r>
-      <w:proofErr w:type="spellEnd"/>
-      <w:r>
-        <w:t xml:space="preserve"> zal een faciliteit bieden om in type time beperkingen op te leggen aan waarden van </w:t>
-      </w:r>
-      <w:proofErr w:type="spellStart"/>
-      <w:r>
-        <w:t>Properties</w:t>
-      </w:r>
-      <w:proofErr w:type="spellEnd"/>
-      <w:r>
-        <w:t xml:space="preserve">. Dergelijke beperkingen heten </w:t>
+        <w:t xml:space="preserve"> Perspectives zal een faciliteit bieden om in type time beperkingen op te leggen aan waarden van Properties. Dergelijke beperkingen heten </w:t>
       </w:r>
       <w:r>
         <w:rPr>
@@ -3455,15 +2243,7 @@
         <w:t>facetten</w:t>
       </w:r>
       <w:r>
-        <w:t xml:space="preserve">. Daarmee verplaatsen we een deel van deze problematiek naar type time, maar de noodzaak voor run time </w:t>
-      </w:r>
-      <w:proofErr w:type="spellStart"/>
-      <w:r>
-        <w:t>constraints</w:t>
-      </w:r>
-      <w:proofErr w:type="spellEnd"/>
-      <w:r>
-        <w:t xml:space="preserve"> nemen we er niet geheel mee weg.</w:t>
+        <w:t>. Daarmee verplaatsen we een deel van deze problematiek naar type time, maar de noodzaak voor run time constraints nemen we er niet geheel mee weg.</w:t>
       </w:r>
     </w:p>
   </w:footnote>
@@ -3485,16 +2265,8 @@
         <w:rPr>
           <w:i/>
         </w:rPr>
-        <w:t xml:space="preserve">Type </w:t>
-      </w:r>
-      <w:proofErr w:type="spellStart"/>
-      <w:r>
-        <w:rPr>
-          <w:i/>
-        </w:rPr>
-        <w:t>Checking</w:t>
-      </w:r>
-      <w:proofErr w:type="spellEnd"/>
+        <w:t>Type Checking</w:t>
+      </w:r>
       <w:r>
         <w:t xml:space="preserve"> voor een definitie van ‘matchen’.</w:t>
       </w:r>

</xml_diff>